<commit_message>
update notes with sql tips
</commit_message>
<xml_diff>
--- a/CCST ROADMAP FROM SKILLS FOR ALL.docx
+++ b/CCST ROADMAP FROM SKILLS FOR ALL.docx
@@ -8,12 +8,6 @@
         <w:tabs>
           <w:tab w:val="right" w:leader="dot" w:pos="8306"/>
         </w:tabs>
-        <w:spacing w:line="480" w:lineRule="auto"/>
-        <w:rPr>
-          <w:rFonts w:hint="default" w:ascii="Arial" w:hAnsi="Arial" w:cs="Arial"/>
-          <w:sz w:val="28"/>
-          <w:szCs w:val="28"/>
-        </w:rPr>
       </w:pPr>
       <w:r>
         <w:rPr>
@@ -38,93 +32,54 @@
       </w:r>
       <w:r>
         <w:rPr>
-          <w:rFonts w:hint="default" w:ascii="Arial" w:hAnsi="Arial" w:cs="Arial"/>
-          <w:sz w:val="28"/>
-          <w:szCs w:val="28"/>
+          <w:rFonts w:hint="default"/>
           <w:lang w:val="en-US"/>
         </w:rPr>
         <w:fldChar w:fldCharType="begin"/>
       </w:r>
       <w:r>
         <w:rPr>
-          <w:rFonts w:hint="default" w:ascii="Arial" w:hAnsi="Arial" w:cs="Arial"/>
-          <w:sz w:val="28"/>
-          <w:szCs w:val="28"/>
-          <w:lang w:val="en-US"/>
-        </w:rPr>
-        <w:instrText xml:space="preserve"> HYPERLINK \l _Toc10364 </w:instrText>
-      </w:r>
-      <w:r>
-        <w:rPr>
-          <w:rFonts w:hint="default" w:ascii="Arial" w:hAnsi="Arial" w:cs="Arial"/>
-          <w:sz w:val="28"/>
-          <w:szCs w:val="28"/>
+          <w:rFonts w:hint="default"/>
+          <w:lang w:val="en-US"/>
+        </w:rPr>
+        <w:instrText xml:space="preserve"> HYPERLINK \l _Toc14372 </w:instrText>
+      </w:r>
+      <w:r>
+        <w:rPr>
+          <w:rFonts w:hint="default"/>
           <w:lang w:val="en-US"/>
         </w:rPr>
         <w:fldChar w:fldCharType="separate"/>
       </w:r>
       <w:r>
         <w:rPr>
-          <w:rFonts w:hint="default" w:ascii="Arial" w:hAnsi="Arial" w:cs="Arial"/>
-          <w:sz w:val="28"/>
-          <w:szCs w:val="28"/>
+          <w:rFonts w:hint="default"/>
+          <w:szCs w:val="40"/>
           <w:lang w:val="en-US"/>
         </w:rPr>
         <w:t>CCST ROADMAP FROM SKILLS FOR ALL</w:t>
       </w:r>
       <w:r>
-        <w:rPr>
-          <w:rFonts w:hint="default" w:ascii="Arial" w:hAnsi="Arial" w:cs="Arial"/>
-          <w:sz w:val="28"/>
-          <w:szCs w:val="28"/>
-        </w:rPr>
         <w:tab/>
       </w:r>
       <w:r>
-        <w:rPr>
-          <w:rFonts w:hint="default" w:ascii="Arial" w:hAnsi="Arial" w:cs="Arial"/>
-          <w:sz w:val="28"/>
-          <w:szCs w:val="28"/>
-        </w:rPr>
         <w:fldChar w:fldCharType="begin"/>
       </w:r>
       <w:r>
-        <w:rPr>
-          <w:rFonts w:hint="default" w:ascii="Arial" w:hAnsi="Arial" w:cs="Arial"/>
-          <w:sz w:val="28"/>
-          <w:szCs w:val="28"/>
-        </w:rPr>
-        <w:instrText xml:space="preserve"> PAGEREF _Toc10364 \h </w:instrText>
-      </w:r>
-      <w:r>
-        <w:rPr>
-          <w:rFonts w:hint="default" w:ascii="Arial" w:hAnsi="Arial" w:cs="Arial"/>
-          <w:sz w:val="28"/>
-          <w:szCs w:val="28"/>
-        </w:rPr>
+        <w:instrText xml:space="preserve"> PAGEREF _Toc14372 \h </w:instrText>
+      </w:r>
+      <w:r>
         <w:fldChar w:fldCharType="separate"/>
       </w:r>
       <w:r>
-        <w:rPr>
-          <w:rFonts w:hint="default" w:ascii="Arial" w:hAnsi="Arial" w:cs="Arial"/>
-          <w:sz w:val="28"/>
-          <w:szCs w:val="28"/>
-        </w:rPr>
         <w:t>2</w:t>
       </w:r>
       <w:r>
-        <w:rPr>
-          <w:rFonts w:hint="default" w:ascii="Arial" w:hAnsi="Arial" w:cs="Arial"/>
-          <w:sz w:val="28"/>
-          <w:szCs w:val="28"/>
-        </w:rPr>
         <w:fldChar w:fldCharType="end"/>
       </w:r>
       <w:r>
         <w:rPr>
-          <w:rFonts w:hint="default" w:ascii="Arial" w:hAnsi="Arial" w:cs="Arial"/>
-          <w:sz w:val="28"/>
-          <w:szCs w:val="28"/>
+          <w:rFonts w:hint="default"/>
           <w:lang w:val="en-US"/>
         </w:rPr>
         <w:fldChar w:fldCharType="end"/>
@@ -136,102 +91,56 @@
         <w:tabs>
           <w:tab w:val="right" w:leader="dot" w:pos="8306"/>
         </w:tabs>
-        <w:spacing w:line="480" w:lineRule="auto"/>
-        <w:rPr>
-          <w:rFonts w:hint="default" w:ascii="Arial" w:hAnsi="Arial" w:cs="Arial"/>
-          <w:sz w:val="28"/>
-          <w:szCs w:val="28"/>
-        </w:rPr>
-      </w:pPr>
-      <w:r>
-        <w:rPr>
-          <w:rFonts w:hint="default" w:ascii="Arial" w:hAnsi="Arial" w:cs="Arial"/>
-          <w:sz w:val="28"/>
-          <w:szCs w:val="28"/>
+      </w:pPr>
+      <w:r>
+        <w:rPr>
+          <w:rFonts w:hint="default"/>
           <w:lang w:val="en-US"/>
         </w:rPr>
         <w:fldChar w:fldCharType="begin"/>
       </w:r>
       <w:r>
         <w:rPr>
-          <w:rFonts w:hint="default" w:ascii="Arial" w:hAnsi="Arial" w:cs="Arial"/>
-          <w:sz w:val="28"/>
-          <w:szCs w:val="28"/>
-          <w:lang w:val="en-US"/>
-        </w:rPr>
-        <w:instrText xml:space="preserve"> HYPERLINK \l _Toc3178 </w:instrText>
-      </w:r>
-      <w:r>
-        <w:rPr>
-          <w:rFonts w:hint="default" w:ascii="Arial" w:hAnsi="Arial" w:cs="Arial"/>
-          <w:sz w:val="28"/>
-          <w:szCs w:val="28"/>
+          <w:rFonts w:hint="default"/>
+          <w:lang w:val="en-US"/>
+        </w:rPr>
+        <w:instrText xml:space="preserve"> HYPERLINK \l _Toc11030 </w:instrText>
+      </w:r>
+      <w:r>
+        <w:rPr>
+          <w:rFonts w:hint="default"/>
           <w:lang w:val="en-US"/>
         </w:rPr>
         <w:fldChar w:fldCharType="separate"/>
       </w:r>
       <w:r>
         <w:rPr>
-          <w:rFonts w:hint="default" w:ascii="Arial" w:hAnsi="Arial" w:cs="Arial"/>
-          <w:sz w:val="28"/>
-          <w:szCs w:val="28"/>
+          <w:rFonts w:hint="default"/>
           <w:lang w:val="en-US"/>
         </w:rPr>
         <w:t>NETWORKING BASICS</w:t>
       </w:r>
       <w:r>
-        <w:rPr>
-          <w:rFonts w:hint="default" w:ascii="Arial" w:hAnsi="Arial" w:cs="Arial"/>
-          <w:sz w:val="28"/>
-          <w:szCs w:val="28"/>
-        </w:rPr>
         <w:tab/>
       </w:r>
       <w:r>
-        <w:rPr>
-          <w:rFonts w:hint="default" w:ascii="Arial" w:hAnsi="Arial" w:cs="Arial"/>
-          <w:sz w:val="28"/>
-          <w:szCs w:val="28"/>
-        </w:rPr>
         <w:fldChar w:fldCharType="begin"/>
       </w:r>
       <w:r>
-        <w:rPr>
-          <w:rFonts w:hint="default" w:ascii="Arial" w:hAnsi="Arial" w:cs="Arial"/>
-          <w:sz w:val="28"/>
-          <w:szCs w:val="28"/>
-        </w:rPr>
-        <w:instrText xml:space="preserve"> PAGEREF _Toc3178 \h </w:instrText>
-      </w:r>
-      <w:r>
-        <w:rPr>
-          <w:rFonts w:hint="default" w:ascii="Arial" w:hAnsi="Arial" w:cs="Arial"/>
-          <w:sz w:val="28"/>
-          <w:szCs w:val="28"/>
-        </w:rPr>
+        <w:instrText xml:space="preserve"> PAGEREF _Toc11030 \h </w:instrText>
+      </w:r>
+      <w:r>
         <w:fldChar w:fldCharType="separate"/>
       </w:r>
       <w:r>
-        <w:rPr>
-          <w:rFonts w:hint="default" w:ascii="Arial" w:hAnsi="Arial" w:cs="Arial"/>
-          <w:sz w:val="28"/>
-          <w:szCs w:val="28"/>
-        </w:rPr>
         <w:t>2</w:t>
       </w:r>
       <w:r>
-        <w:rPr>
-          <w:rFonts w:hint="default" w:ascii="Arial" w:hAnsi="Arial" w:cs="Arial"/>
-          <w:sz w:val="28"/>
-          <w:szCs w:val="28"/>
-        </w:rPr>
         <w:fldChar w:fldCharType="end"/>
       </w:r>
       <w:r>
         <w:rPr>
-          <w:rFonts w:hint="default" w:ascii="Arial" w:hAnsi="Arial" w:cs="Arial"/>
-          <w:sz w:val="28"/>
-          <w:szCs w:val="28"/>
+          <w:rFonts w:hint="default"/>
           <w:lang w:val="en-US"/>
         </w:rPr>
         <w:fldChar w:fldCharType="end"/>
@@ -243,36 +152,24 @@
         <w:tabs>
           <w:tab w:val="right" w:leader="dot" w:pos="8306"/>
         </w:tabs>
-        <w:spacing w:line="480" w:lineRule="auto"/>
-        <w:rPr>
-          <w:rFonts w:hint="default" w:ascii="Arial" w:hAnsi="Arial" w:cs="Arial"/>
-          <w:sz w:val="28"/>
-          <w:szCs w:val="28"/>
-        </w:rPr>
-      </w:pPr>
-      <w:r>
-        <w:rPr>
-          <w:rFonts w:hint="default" w:ascii="Arial" w:hAnsi="Arial" w:cs="Arial"/>
-          <w:sz w:val="28"/>
-          <w:szCs w:val="28"/>
+      </w:pPr>
+      <w:r>
+        <w:rPr>
+          <w:rFonts w:hint="default"/>
           <w:lang w:val="en-US"/>
         </w:rPr>
         <w:fldChar w:fldCharType="begin"/>
       </w:r>
       <w:r>
         <w:rPr>
-          <w:rFonts w:hint="default" w:ascii="Arial" w:hAnsi="Arial" w:cs="Arial"/>
-          <w:sz w:val="28"/>
-          <w:szCs w:val="28"/>
-          <w:lang w:val="en-US"/>
-        </w:rPr>
-        <w:instrText xml:space="preserve"> HYPERLINK \l _Toc24513 </w:instrText>
-      </w:r>
-      <w:r>
-        <w:rPr>
-          <w:rFonts w:hint="default" w:ascii="Arial" w:hAnsi="Arial" w:cs="Arial"/>
-          <w:sz w:val="28"/>
-          <w:szCs w:val="28"/>
+          <w:rFonts w:hint="default"/>
+          <w:lang w:val="en-US"/>
+        </w:rPr>
+        <w:instrText xml:space="preserve"> HYPERLINK \l _Toc32367 </w:instrText>
+      </w:r>
+      <w:r>
+        <w:rPr>
+          <w:rFonts w:hint="default"/>
           <w:lang w:val="en-US"/>
         </w:rPr>
         <w:fldChar w:fldCharType="separate"/>
@@ -280,65 +177,48 @@
       <w:r>
         <w:rPr>
           <w:rFonts w:hint="default" w:ascii="Arial" w:hAnsi="Arial" w:cs="Arial"/>
-          <w:sz w:val="28"/>
-          <w:szCs w:val="28"/>
-          <w:lang w:val="en-US"/>
-        </w:rPr>
-        <w:t>SECTION 1 (Internet, Data, Signals)</w:t>
-      </w:r>
-      <w:r>
-        <w:rPr>
-          <w:rFonts w:hint="default" w:ascii="Arial" w:hAnsi="Arial" w:cs="Arial"/>
-          <w:sz w:val="28"/>
-          <w:szCs w:val="28"/>
-        </w:rPr>
+          <w:szCs w:val="24"/>
+          <w:lang w:val="en-US"/>
+        </w:rPr>
+        <w:t>S</w:t>
+      </w:r>
+      <w:r>
+        <w:rPr>
+          <w:rFonts w:hint="default" w:cs="Arial"/>
+          <w:szCs w:val="24"/>
+          <w:lang w:val="en-US"/>
+        </w:rPr>
+        <w:t>ection</w:t>
+      </w:r>
+      <w:r>
+        <w:rPr>
+          <w:rFonts w:hint="default" w:ascii="Arial" w:hAnsi="Arial" w:cs="Arial"/>
+          <w:szCs w:val="24"/>
+          <w:lang w:val="en-US"/>
+        </w:rPr>
+        <w:t xml:space="preserve"> 1 (Internet, Data, Signals)</w:t>
+      </w:r>
+      <w:r>
         <w:tab/>
       </w:r>
       <w:r>
-        <w:rPr>
-          <w:rFonts w:hint="default" w:ascii="Arial" w:hAnsi="Arial" w:cs="Arial"/>
-          <w:sz w:val="28"/>
-          <w:szCs w:val="28"/>
-        </w:rPr>
         <w:fldChar w:fldCharType="begin"/>
       </w:r>
       <w:r>
-        <w:rPr>
-          <w:rFonts w:hint="default" w:ascii="Arial" w:hAnsi="Arial" w:cs="Arial"/>
-          <w:sz w:val="28"/>
-          <w:szCs w:val="28"/>
-        </w:rPr>
-        <w:instrText xml:space="preserve"> PAGEREF _Toc24513 \h </w:instrText>
-      </w:r>
-      <w:r>
-        <w:rPr>
-          <w:rFonts w:hint="default" w:ascii="Arial" w:hAnsi="Arial" w:cs="Arial"/>
-          <w:sz w:val="28"/>
-          <w:szCs w:val="28"/>
-        </w:rPr>
+        <w:instrText xml:space="preserve"> PAGEREF _Toc32367 \h </w:instrText>
+      </w:r>
+      <w:r>
         <w:fldChar w:fldCharType="separate"/>
       </w:r>
       <w:r>
-        <w:rPr>
-          <w:rFonts w:hint="default" w:ascii="Arial" w:hAnsi="Arial" w:cs="Arial"/>
-          <w:sz w:val="28"/>
-          <w:szCs w:val="28"/>
-        </w:rPr>
         <w:t>2</w:t>
       </w:r>
       <w:r>
-        <w:rPr>
-          <w:rFonts w:hint="default" w:ascii="Arial" w:hAnsi="Arial" w:cs="Arial"/>
-          <w:sz w:val="28"/>
-          <w:szCs w:val="28"/>
-        </w:rPr>
         <w:fldChar w:fldCharType="end"/>
       </w:r>
       <w:r>
         <w:rPr>
-          <w:rFonts w:hint="default" w:ascii="Arial" w:hAnsi="Arial" w:cs="Arial"/>
-          <w:sz w:val="28"/>
-          <w:szCs w:val="28"/>
+          <w:rFonts w:hint="default"/>
           <w:lang w:val="en-US"/>
         </w:rPr>
         <w:fldChar w:fldCharType="end"/>
@@ -350,102 +230,87 @@
         <w:tabs>
           <w:tab w:val="right" w:leader="dot" w:pos="8306"/>
         </w:tabs>
-        <w:spacing w:line="480" w:lineRule="auto"/>
-        <w:rPr>
-          <w:rFonts w:hint="default" w:ascii="Arial" w:hAnsi="Arial" w:cs="Arial"/>
-          <w:sz w:val="28"/>
-          <w:szCs w:val="28"/>
-        </w:rPr>
-      </w:pPr>
-      <w:r>
-        <w:rPr>
-          <w:rFonts w:hint="default" w:ascii="Arial" w:hAnsi="Arial" w:cs="Arial"/>
-          <w:sz w:val="28"/>
-          <w:szCs w:val="28"/>
+      </w:pPr>
+      <w:r>
+        <w:rPr>
+          <w:rFonts w:hint="default"/>
           <w:lang w:val="en-US"/>
         </w:rPr>
         <w:fldChar w:fldCharType="begin"/>
       </w:r>
       <w:r>
         <w:rPr>
-          <w:rFonts w:hint="default" w:ascii="Arial" w:hAnsi="Arial" w:cs="Arial"/>
-          <w:sz w:val="28"/>
-          <w:szCs w:val="28"/>
-          <w:lang w:val="en-US"/>
-        </w:rPr>
-        <w:instrText xml:space="preserve"> HYPERLINK \l _Toc13382 </w:instrText>
-      </w:r>
-      <w:r>
-        <w:rPr>
-          <w:rFonts w:hint="default" w:ascii="Arial" w:hAnsi="Arial" w:cs="Arial"/>
-          <w:sz w:val="28"/>
-          <w:szCs w:val="28"/>
+          <w:rFonts w:hint="default"/>
+          <w:lang w:val="en-US"/>
+        </w:rPr>
+        <w:instrText xml:space="preserve"> HYPERLINK \l _Toc15684 </w:instrText>
+      </w:r>
+      <w:r>
+        <w:rPr>
+          <w:rFonts w:hint="default"/>
           <w:lang w:val="en-US"/>
         </w:rPr>
         <w:fldChar w:fldCharType="separate"/>
       </w:r>
       <w:r>
         <w:rPr>
-          <w:rFonts w:hint="default" w:ascii="Arial" w:hAnsi="Arial" w:cs="Arial"/>
-          <w:sz w:val="28"/>
-          <w:szCs w:val="28"/>
-          <w:lang w:val="en-US"/>
-        </w:rPr>
-        <w:t>SECTION 3</w:t>
-      </w:r>
-      <w:r>
-        <w:rPr>
-          <w:rFonts w:hint="default" w:ascii="Arial" w:hAnsi="Arial" w:cs="Arial"/>
-          <w:sz w:val="28"/>
-          <w:szCs w:val="28"/>
-        </w:rPr>
+          <w:rFonts w:hint="default"/>
+          <w:lang w:val="en-US"/>
+        </w:rPr>
+        <w:t>Section 2 (N</w:t>
+      </w:r>
+      <w:r>
+        <w:rPr>
+          <w:rFonts w:hint="default" w:ascii="Arial" w:hAnsi="Arial" w:cs="Arial"/>
+          <w:szCs w:val="24"/>
+          <w:lang w:val="en-US" w:eastAsia="zh-CN"/>
+        </w:rPr>
+        <w:t xml:space="preserve">etwork </w:t>
+      </w:r>
+      <w:r>
+        <w:rPr>
+          <w:rFonts w:hint="default" w:cs="Arial"/>
+          <w:szCs w:val="24"/>
+          <w:lang w:val="en-US" w:eastAsia="zh-CN"/>
+        </w:rPr>
+        <w:t>I</w:t>
+      </w:r>
+      <w:r>
+        <w:rPr>
+          <w:rFonts w:hint="default" w:ascii="Arial" w:hAnsi="Arial" w:cs="Arial"/>
+          <w:szCs w:val="24"/>
+          <w:lang w:val="en-US" w:eastAsia="zh-CN"/>
+        </w:rPr>
+        <w:t>nfrastructure</w:t>
+      </w:r>
+      <w:r>
+        <w:rPr>
+          <w:rFonts w:hint="default"/>
+          <w:lang w:val="en-US"/>
+        </w:rPr>
+        <w:t>)</w:t>
+      </w:r>
+      <w:r>
         <w:tab/>
       </w:r>
       <w:r>
-        <w:rPr>
-          <w:rFonts w:hint="default" w:ascii="Arial" w:hAnsi="Arial" w:cs="Arial"/>
-          <w:sz w:val="28"/>
-          <w:szCs w:val="28"/>
-        </w:rPr>
         <w:fldChar w:fldCharType="begin"/>
       </w:r>
       <w:r>
-        <w:rPr>
-          <w:rFonts w:hint="default" w:ascii="Arial" w:hAnsi="Arial" w:cs="Arial"/>
-          <w:sz w:val="28"/>
-          <w:szCs w:val="28"/>
-        </w:rPr>
-        <w:instrText xml:space="preserve"> PAGEREF _Toc13382 \h </w:instrText>
-      </w:r>
-      <w:r>
-        <w:rPr>
-          <w:rFonts w:hint="default" w:ascii="Arial" w:hAnsi="Arial" w:cs="Arial"/>
-          <w:sz w:val="28"/>
-          <w:szCs w:val="28"/>
-        </w:rPr>
+        <w:instrText xml:space="preserve"> PAGEREF _Toc15684 \h </w:instrText>
+      </w:r>
+      <w:r>
         <w:fldChar w:fldCharType="separate"/>
       </w:r>
       <w:r>
-        <w:rPr>
-          <w:rFonts w:hint="default" w:ascii="Arial" w:hAnsi="Arial" w:cs="Arial"/>
-          <w:sz w:val="28"/>
-          <w:szCs w:val="28"/>
-        </w:rPr>
-        <w:t>5</w:t>
-      </w:r>
-      <w:r>
-        <w:rPr>
-          <w:rFonts w:hint="default" w:ascii="Arial" w:hAnsi="Arial" w:cs="Arial"/>
-          <w:sz w:val="28"/>
-          <w:szCs w:val="28"/>
-        </w:rPr>
+        <w:t>4</w:t>
+      </w:r>
+      <w:r>
         <w:fldChar w:fldCharType="end"/>
       </w:r>
       <w:r>
         <w:rPr>
-          <w:rFonts w:hint="default" w:ascii="Arial" w:hAnsi="Arial" w:cs="Arial"/>
-          <w:sz w:val="28"/>
-          <w:szCs w:val="28"/>
+          <w:rFonts w:hint="default"/>
           <w:lang w:val="en-US"/>
         </w:rPr>
         <w:fldChar w:fldCharType="end"/>
@@ -457,36 +322,24 @@
         <w:tabs>
           <w:tab w:val="right" w:leader="dot" w:pos="8306"/>
         </w:tabs>
-        <w:spacing w:line="480" w:lineRule="auto"/>
-        <w:rPr>
-          <w:rFonts w:hint="default" w:ascii="Arial" w:hAnsi="Arial" w:cs="Arial"/>
-          <w:sz w:val="28"/>
-          <w:szCs w:val="28"/>
-        </w:rPr>
-      </w:pPr>
-      <w:r>
-        <w:rPr>
-          <w:rFonts w:hint="default" w:ascii="Arial" w:hAnsi="Arial" w:cs="Arial"/>
-          <w:sz w:val="28"/>
-          <w:szCs w:val="28"/>
+      </w:pPr>
+      <w:r>
+        <w:rPr>
+          <w:rFonts w:hint="default"/>
           <w:lang w:val="en-US"/>
         </w:rPr>
         <w:fldChar w:fldCharType="begin"/>
       </w:r>
       <w:r>
         <w:rPr>
-          <w:rFonts w:hint="default" w:ascii="Arial" w:hAnsi="Arial" w:cs="Arial"/>
-          <w:sz w:val="28"/>
-          <w:szCs w:val="28"/>
-          <w:lang w:val="en-US"/>
-        </w:rPr>
-        <w:instrText xml:space="preserve"> HYPERLINK \l _Toc10058 </w:instrText>
-      </w:r>
-      <w:r>
-        <w:rPr>
-          <w:rFonts w:hint="default" w:ascii="Arial" w:hAnsi="Arial" w:cs="Arial"/>
-          <w:sz w:val="28"/>
-          <w:szCs w:val="28"/>
+          <w:rFonts w:hint="default"/>
+          <w:lang w:val="en-US"/>
+        </w:rPr>
+        <w:instrText xml:space="preserve"> HYPERLINK \l _Toc24026 </w:instrText>
+      </w:r>
+      <w:r>
+        <w:rPr>
+          <w:rFonts w:hint="default"/>
           <w:lang w:val="en-US"/>
         </w:rPr>
         <w:fldChar w:fldCharType="separate"/>
@@ -494,65 +347,48 @@
       <w:r>
         <w:rPr>
           <w:rFonts w:hint="default" w:ascii="Arial" w:hAnsi="Arial" w:cs="Arial"/>
-          <w:sz w:val="28"/>
-          <w:szCs w:val="28"/>
-          <w:lang w:val="en-US"/>
-        </w:rPr>
-        <w:t>SECTION 4</w:t>
-      </w:r>
-      <w:r>
-        <w:rPr>
-          <w:rFonts w:hint="default" w:ascii="Arial" w:hAnsi="Arial" w:cs="Arial"/>
-          <w:sz w:val="28"/>
-          <w:szCs w:val="28"/>
-        </w:rPr>
+          <w:szCs w:val="24"/>
+          <w:lang w:val="en-US"/>
+        </w:rPr>
+        <w:t>S</w:t>
+      </w:r>
+      <w:r>
+        <w:rPr>
+          <w:rFonts w:hint="default" w:cs="Arial"/>
+          <w:szCs w:val="24"/>
+          <w:lang w:val="en-US"/>
+        </w:rPr>
+        <w:t>ection</w:t>
+      </w:r>
+      <w:r>
+        <w:rPr>
+          <w:rFonts w:hint="default" w:ascii="Arial" w:hAnsi="Arial" w:cs="Arial"/>
+          <w:szCs w:val="24"/>
+          <w:lang w:val="en-US"/>
+        </w:rPr>
+        <w:t xml:space="preserve"> 3</w:t>
+      </w:r>
+      <w:r>
         <w:tab/>
       </w:r>
       <w:r>
-        <w:rPr>
-          <w:rFonts w:hint="default" w:ascii="Arial" w:hAnsi="Arial" w:cs="Arial"/>
-          <w:sz w:val="28"/>
-          <w:szCs w:val="28"/>
-        </w:rPr>
         <w:fldChar w:fldCharType="begin"/>
       </w:r>
       <w:r>
-        <w:rPr>
-          <w:rFonts w:hint="default" w:ascii="Arial" w:hAnsi="Arial" w:cs="Arial"/>
-          <w:sz w:val="28"/>
-          <w:szCs w:val="28"/>
-        </w:rPr>
-        <w:instrText xml:space="preserve"> PAGEREF _Toc10058 \h </w:instrText>
-      </w:r>
-      <w:r>
-        <w:rPr>
-          <w:rFonts w:hint="default" w:ascii="Arial" w:hAnsi="Arial" w:cs="Arial"/>
-          <w:sz w:val="28"/>
-          <w:szCs w:val="28"/>
-        </w:rPr>
+        <w:instrText xml:space="preserve"> PAGEREF _Toc24026 \h </w:instrText>
+      </w:r>
+      <w:r>
         <w:fldChar w:fldCharType="separate"/>
       </w:r>
       <w:r>
-        <w:rPr>
-          <w:rFonts w:hint="default" w:ascii="Arial" w:hAnsi="Arial" w:cs="Arial"/>
-          <w:sz w:val="28"/>
-          <w:szCs w:val="28"/>
-        </w:rPr>
-        <w:t>7</w:t>
-      </w:r>
-      <w:r>
-        <w:rPr>
-          <w:rFonts w:hint="default" w:ascii="Arial" w:hAnsi="Arial" w:cs="Arial"/>
-          <w:sz w:val="28"/>
-          <w:szCs w:val="28"/>
-        </w:rPr>
+        <w:t>5</w:t>
+      </w:r>
+      <w:r>
         <w:fldChar w:fldCharType="end"/>
       </w:r>
       <w:r>
         <w:rPr>
-          <w:rFonts w:hint="default" w:ascii="Arial" w:hAnsi="Arial" w:cs="Arial"/>
-          <w:sz w:val="28"/>
-          <w:szCs w:val="28"/>
+          <w:rFonts w:hint="default"/>
           <w:lang w:val="en-US"/>
         </w:rPr>
         <w:fldChar w:fldCharType="end"/>
@@ -564,102 +400,56 @@
         <w:tabs>
           <w:tab w:val="right" w:leader="dot" w:pos="8306"/>
         </w:tabs>
-        <w:spacing w:line="480" w:lineRule="auto"/>
-        <w:rPr>
-          <w:rFonts w:hint="default" w:ascii="Arial" w:hAnsi="Arial" w:cs="Arial"/>
-          <w:sz w:val="28"/>
-          <w:szCs w:val="28"/>
-        </w:rPr>
-      </w:pPr>
-      <w:r>
-        <w:rPr>
-          <w:rFonts w:hint="default" w:ascii="Arial" w:hAnsi="Arial" w:cs="Arial"/>
-          <w:sz w:val="28"/>
-          <w:szCs w:val="28"/>
+      </w:pPr>
+      <w:r>
+        <w:rPr>
+          <w:rFonts w:hint="default"/>
           <w:lang w:val="en-US"/>
         </w:rPr>
         <w:fldChar w:fldCharType="begin"/>
       </w:r>
       <w:r>
         <w:rPr>
-          <w:rFonts w:hint="default" w:ascii="Arial" w:hAnsi="Arial" w:cs="Arial"/>
-          <w:sz w:val="28"/>
-          <w:szCs w:val="28"/>
-          <w:lang w:val="en-US"/>
-        </w:rPr>
-        <w:instrText xml:space="preserve"> HYPERLINK \l _Toc10227 </w:instrText>
-      </w:r>
-      <w:r>
-        <w:rPr>
-          <w:rFonts w:hint="default" w:ascii="Arial" w:hAnsi="Arial" w:cs="Arial"/>
-          <w:sz w:val="28"/>
-          <w:szCs w:val="28"/>
+          <w:rFonts w:hint="default"/>
+          <w:lang w:val="en-US"/>
+        </w:rPr>
+        <w:instrText xml:space="preserve"> HYPERLINK \l _Toc3526 </w:instrText>
+      </w:r>
+      <w:r>
+        <w:rPr>
+          <w:rFonts w:hint="default"/>
           <w:lang w:val="en-US"/>
         </w:rPr>
         <w:fldChar w:fldCharType="separate"/>
       </w:r>
       <w:r>
         <w:rPr>
-          <w:rFonts w:hint="default" w:ascii="Arial" w:hAnsi="Arial" w:cs="Arial"/>
-          <w:sz w:val="28"/>
-          <w:szCs w:val="28"/>
-          <w:lang w:val="en-US"/>
-        </w:rPr>
-        <w:t>Section 5</w:t>
-      </w:r>
-      <w:r>
-        <w:rPr>
-          <w:rFonts w:hint="default" w:ascii="Arial" w:hAnsi="Arial" w:cs="Arial"/>
-          <w:sz w:val="28"/>
-          <w:szCs w:val="28"/>
-        </w:rPr>
+          <w:rFonts w:hint="default"/>
+          <w:lang w:val="en-US"/>
+        </w:rPr>
+        <w:t>SECTION 4</w:t>
+      </w:r>
+      <w:r>
         <w:tab/>
       </w:r>
       <w:r>
-        <w:rPr>
-          <w:rFonts w:hint="default" w:ascii="Arial" w:hAnsi="Arial" w:cs="Arial"/>
-          <w:sz w:val="28"/>
-          <w:szCs w:val="28"/>
-        </w:rPr>
         <w:fldChar w:fldCharType="begin"/>
       </w:r>
       <w:r>
-        <w:rPr>
-          <w:rFonts w:hint="default" w:ascii="Arial" w:hAnsi="Arial" w:cs="Arial"/>
-          <w:sz w:val="28"/>
-          <w:szCs w:val="28"/>
-        </w:rPr>
-        <w:instrText xml:space="preserve"> PAGEREF _Toc10227 \h </w:instrText>
-      </w:r>
-      <w:r>
-        <w:rPr>
-          <w:rFonts w:hint="default" w:ascii="Arial" w:hAnsi="Arial" w:cs="Arial"/>
-          <w:sz w:val="28"/>
-          <w:szCs w:val="28"/>
-        </w:rPr>
+        <w:instrText xml:space="preserve"> PAGEREF _Toc3526 \h </w:instrText>
+      </w:r>
+      <w:r>
         <w:fldChar w:fldCharType="separate"/>
       </w:r>
       <w:r>
-        <w:rPr>
-          <w:rFonts w:hint="default" w:ascii="Arial" w:hAnsi="Arial" w:cs="Arial"/>
-          <w:sz w:val="28"/>
-          <w:szCs w:val="28"/>
-        </w:rPr>
-        <w:t>9</w:t>
-      </w:r>
-      <w:r>
-        <w:rPr>
-          <w:rFonts w:hint="default" w:ascii="Arial" w:hAnsi="Arial" w:cs="Arial"/>
-          <w:sz w:val="28"/>
-          <w:szCs w:val="28"/>
-        </w:rPr>
+        <w:t>7</w:t>
+      </w:r>
+      <w:r>
         <w:fldChar w:fldCharType="end"/>
       </w:r>
       <w:r>
         <w:rPr>
-          <w:rFonts w:hint="default" w:ascii="Arial" w:hAnsi="Arial" w:cs="Arial"/>
-          <w:sz w:val="28"/>
-          <w:szCs w:val="28"/>
+          <w:rFonts w:hint="default"/>
           <w:lang w:val="en-US"/>
         </w:rPr>
         <w:fldChar w:fldCharType="end"/>
@@ -671,102 +461,56 @@
         <w:tabs>
           <w:tab w:val="right" w:leader="dot" w:pos="8306"/>
         </w:tabs>
-        <w:spacing w:line="480" w:lineRule="auto"/>
-        <w:rPr>
-          <w:rFonts w:hint="default" w:ascii="Arial" w:hAnsi="Arial" w:cs="Arial"/>
-          <w:sz w:val="28"/>
-          <w:szCs w:val="28"/>
-        </w:rPr>
-      </w:pPr>
-      <w:r>
-        <w:rPr>
-          <w:rFonts w:hint="default" w:ascii="Arial" w:hAnsi="Arial" w:cs="Arial"/>
-          <w:sz w:val="28"/>
-          <w:szCs w:val="28"/>
+      </w:pPr>
+      <w:r>
+        <w:rPr>
+          <w:rFonts w:hint="default"/>
           <w:lang w:val="en-US"/>
         </w:rPr>
         <w:fldChar w:fldCharType="begin"/>
       </w:r>
       <w:r>
         <w:rPr>
-          <w:rFonts w:hint="default" w:ascii="Arial" w:hAnsi="Arial" w:cs="Arial"/>
-          <w:sz w:val="28"/>
-          <w:szCs w:val="28"/>
-          <w:lang w:val="en-US"/>
-        </w:rPr>
-        <w:instrText xml:space="preserve"> HYPERLINK \l _Toc22157 </w:instrText>
-      </w:r>
-      <w:r>
-        <w:rPr>
-          <w:rFonts w:hint="default" w:ascii="Arial" w:hAnsi="Arial" w:cs="Arial"/>
-          <w:sz w:val="28"/>
-          <w:szCs w:val="28"/>
+          <w:rFonts w:hint="default"/>
+          <w:lang w:val="en-US"/>
+        </w:rPr>
+        <w:instrText xml:space="preserve"> HYPERLINK \l _Toc3621 </w:instrText>
+      </w:r>
+      <w:r>
+        <w:rPr>
+          <w:rFonts w:hint="default"/>
           <w:lang w:val="en-US"/>
         </w:rPr>
         <w:fldChar w:fldCharType="separate"/>
       </w:r>
       <w:r>
         <w:rPr>
-          <w:rFonts w:hint="default" w:ascii="Arial" w:hAnsi="Arial" w:cs="Arial"/>
-          <w:sz w:val="28"/>
-          <w:szCs w:val="28"/>
-          <w:lang w:val="en-US"/>
-        </w:rPr>
-        <w:t>Section 6</w:t>
-      </w:r>
-      <w:r>
-        <w:rPr>
-          <w:rFonts w:hint="default" w:ascii="Arial" w:hAnsi="Arial" w:cs="Arial"/>
-          <w:sz w:val="28"/>
-          <w:szCs w:val="28"/>
-        </w:rPr>
+          <w:rFonts w:hint="default"/>
+          <w:lang w:val="en-US"/>
+        </w:rPr>
+        <w:t>Section 5</w:t>
+      </w:r>
+      <w:r>
         <w:tab/>
       </w:r>
       <w:r>
-        <w:rPr>
-          <w:rFonts w:hint="default" w:ascii="Arial" w:hAnsi="Arial" w:cs="Arial"/>
-          <w:sz w:val="28"/>
-          <w:szCs w:val="28"/>
-        </w:rPr>
         <w:fldChar w:fldCharType="begin"/>
       </w:r>
       <w:r>
-        <w:rPr>
-          <w:rFonts w:hint="default" w:ascii="Arial" w:hAnsi="Arial" w:cs="Arial"/>
-          <w:sz w:val="28"/>
-          <w:szCs w:val="28"/>
-        </w:rPr>
-        <w:instrText xml:space="preserve"> PAGEREF _Toc22157 \h </w:instrText>
-      </w:r>
-      <w:r>
-        <w:rPr>
-          <w:rFonts w:hint="default" w:ascii="Arial" w:hAnsi="Arial" w:cs="Arial"/>
-          <w:sz w:val="28"/>
-          <w:szCs w:val="28"/>
-        </w:rPr>
+        <w:instrText xml:space="preserve"> PAGEREF _Toc3621 \h </w:instrText>
+      </w:r>
+      <w:r>
         <w:fldChar w:fldCharType="separate"/>
       </w:r>
       <w:r>
-        <w:rPr>
-          <w:rFonts w:hint="default" w:ascii="Arial" w:hAnsi="Arial" w:cs="Arial"/>
-          <w:sz w:val="28"/>
-          <w:szCs w:val="28"/>
-        </w:rPr>
-        <w:t>11</w:t>
-      </w:r>
-      <w:r>
-        <w:rPr>
-          <w:rFonts w:hint="default" w:ascii="Arial" w:hAnsi="Arial" w:cs="Arial"/>
-          <w:sz w:val="28"/>
-          <w:szCs w:val="28"/>
-        </w:rPr>
+        <w:t>9</w:t>
+      </w:r>
+      <w:r>
         <w:fldChar w:fldCharType="end"/>
       </w:r>
       <w:r>
         <w:rPr>
-          <w:rFonts w:hint="default" w:ascii="Arial" w:hAnsi="Arial" w:cs="Arial"/>
-          <w:sz w:val="28"/>
-          <w:szCs w:val="28"/>
+          <w:rFonts w:hint="default"/>
           <w:lang w:val="en-US"/>
         </w:rPr>
         <w:fldChar w:fldCharType="end"/>
@@ -778,102 +522,56 @@
         <w:tabs>
           <w:tab w:val="right" w:leader="dot" w:pos="8306"/>
         </w:tabs>
-        <w:spacing w:line="480" w:lineRule="auto"/>
-        <w:rPr>
-          <w:rFonts w:hint="default" w:ascii="Arial" w:hAnsi="Arial" w:cs="Arial"/>
-          <w:sz w:val="28"/>
-          <w:szCs w:val="28"/>
-        </w:rPr>
-      </w:pPr>
-      <w:r>
-        <w:rPr>
-          <w:rFonts w:hint="default" w:ascii="Arial" w:hAnsi="Arial" w:cs="Arial"/>
-          <w:sz w:val="28"/>
-          <w:szCs w:val="28"/>
+      </w:pPr>
+      <w:r>
+        <w:rPr>
+          <w:rFonts w:hint="default"/>
           <w:lang w:val="en-US"/>
         </w:rPr>
         <w:fldChar w:fldCharType="begin"/>
       </w:r>
       <w:r>
         <w:rPr>
-          <w:rFonts w:hint="default" w:ascii="Arial" w:hAnsi="Arial" w:cs="Arial"/>
-          <w:sz w:val="28"/>
-          <w:szCs w:val="28"/>
-          <w:lang w:val="en-US"/>
-        </w:rPr>
-        <w:instrText xml:space="preserve"> HYPERLINK \l _Toc16367 </w:instrText>
-      </w:r>
-      <w:r>
-        <w:rPr>
-          <w:rFonts w:hint="default" w:ascii="Arial" w:hAnsi="Arial" w:cs="Arial"/>
-          <w:sz w:val="28"/>
-          <w:szCs w:val="28"/>
+          <w:rFonts w:hint="default"/>
+          <w:lang w:val="en-US"/>
+        </w:rPr>
+        <w:instrText xml:space="preserve"> HYPERLINK \l _Toc19732 </w:instrText>
+      </w:r>
+      <w:r>
+        <w:rPr>
+          <w:rFonts w:hint="default"/>
           <w:lang w:val="en-US"/>
         </w:rPr>
         <w:fldChar w:fldCharType="separate"/>
       </w:r>
       <w:r>
         <w:rPr>
-          <w:rFonts w:hint="default" w:ascii="Arial" w:hAnsi="Arial" w:cs="Arial"/>
-          <w:sz w:val="28"/>
-          <w:szCs w:val="28"/>
-          <w:lang w:val="en-US"/>
-        </w:rPr>
-        <w:t>Section 7</w:t>
-      </w:r>
-      <w:r>
-        <w:rPr>
-          <w:rFonts w:hint="default" w:ascii="Arial" w:hAnsi="Arial" w:cs="Arial"/>
-          <w:sz w:val="28"/>
-          <w:szCs w:val="28"/>
-        </w:rPr>
+          <w:rFonts w:hint="default"/>
+          <w:lang w:val="en-US"/>
+        </w:rPr>
+        <w:t>Section 6</w:t>
+      </w:r>
+      <w:r>
         <w:tab/>
       </w:r>
       <w:r>
-        <w:rPr>
-          <w:rFonts w:hint="default" w:ascii="Arial" w:hAnsi="Arial" w:cs="Arial"/>
-          <w:sz w:val="28"/>
-          <w:szCs w:val="28"/>
-        </w:rPr>
         <w:fldChar w:fldCharType="begin"/>
       </w:r>
       <w:r>
-        <w:rPr>
-          <w:rFonts w:hint="default" w:ascii="Arial" w:hAnsi="Arial" w:cs="Arial"/>
-          <w:sz w:val="28"/>
-          <w:szCs w:val="28"/>
-        </w:rPr>
-        <w:instrText xml:space="preserve"> PAGEREF _Toc16367 \h </w:instrText>
-      </w:r>
-      <w:r>
-        <w:rPr>
-          <w:rFonts w:hint="default" w:ascii="Arial" w:hAnsi="Arial" w:cs="Arial"/>
-          <w:sz w:val="28"/>
-          <w:szCs w:val="28"/>
-        </w:rPr>
+        <w:instrText xml:space="preserve"> PAGEREF _Toc19732 \h </w:instrText>
+      </w:r>
+      <w:r>
         <w:fldChar w:fldCharType="separate"/>
       </w:r>
       <w:r>
-        <w:rPr>
-          <w:rFonts w:hint="default" w:ascii="Arial" w:hAnsi="Arial" w:cs="Arial"/>
-          <w:sz w:val="28"/>
-          <w:szCs w:val="28"/>
-        </w:rPr>
-        <w:t>12</w:t>
-      </w:r>
-      <w:r>
-        <w:rPr>
-          <w:rFonts w:hint="default" w:ascii="Arial" w:hAnsi="Arial" w:cs="Arial"/>
-          <w:sz w:val="28"/>
-          <w:szCs w:val="28"/>
-        </w:rPr>
+        <w:t>11</w:t>
+      </w:r>
+      <w:r>
         <w:fldChar w:fldCharType="end"/>
       </w:r>
       <w:r>
         <w:rPr>
-          <w:rFonts w:hint="default" w:ascii="Arial" w:hAnsi="Arial" w:cs="Arial"/>
-          <w:sz w:val="28"/>
-          <w:szCs w:val="28"/>
+          <w:rFonts w:hint="default"/>
           <w:lang w:val="en-US"/>
         </w:rPr>
         <w:fldChar w:fldCharType="end"/>
@@ -885,102 +583,56 @@
         <w:tabs>
           <w:tab w:val="right" w:leader="dot" w:pos="8306"/>
         </w:tabs>
-        <w:spacing w:line="480" w:lineRule="auto"/>
-        <w:rPr>
-          <w:rFonts w:hint="default" w:ascii="Arial" w:hAnsi="Arial" w:cs="Arial"/>
-          <w:sz w:val="28"/>
-          <w:szCs w:val="28"/>
-        </w:rPr>
-      </w:pPr>
-      <w:r>
-        <w:rPr>
-          <w:rFonts w:hint="default" w:ascii="Arial" w:hAnsi="Arial" w:cs="Arial"/>
-          <w:sz w:val="28"/>
-          <w:szCs w:val="28"/>
+      </w:pPr>
+      <w:r>
+        <w:rPr>
+          <w:rFonts w:hint="default"/>
           <w:lang w:val="en-US"/>
         </w:rPr>
         <w:fldChar w:fldCharType="begin"/>
       </w:r>
       <w:r>
         <w:rPr>
-          <w:rFonts w:hint="default" w:ascii="Arial" w:hAnsi="Arial" w:cs="Arial"/>
-          <w:sz w:val="28"/>
-          <w:szCs w:val="28"/>
-          <w:lang w:val="en-US"/>
-        </w:rPr>
-        <w:instrText xml:space="preserve"> HYPERLINK \l _Toc20328 </w:instrText>
-      </w:r>
-      <w:r>
-        <w:rPr>
-          <w:rFonts w:hint="default" w:ascii="Arial" w:hAnsi="Arial" w:cs="Arial"/>
-          <w:sz w:val="28"/>
-          <w:szCs w:val="28"/>
+          <w:rFonts w:hint="default"/>
+          <w:lang w:val="en-US"/>
+        </w:rPr>
+        <w:instrText xml:space="preserve"> HYPERLINK \l _Toc16082 </w:instrText>
+      </w:r>
+      <w:r>
+        <w:rPr>
+          <w:rFonts w:hint="default"/>
           <w:lang w:val="en-US"/>
         </w:rPr>
         <w:fldChar w:fldCharType="separate"/>
       </w:r>
       <w:r>
         <w:rPr>
-          <w:rFonts w:hint="default" w:ascii="Arial" w:hAnsi="Arial" w:cs="Arial"/>
-          <w:sz w:val="28"/>
-          <w:szCs w:val="28"/>
-          <w:lang w:val="en-US"/>
-        </w:rPr>
-        <w:t>Section 8</w:t>
-      </w:r>
-      <w:r>
-        <w:rPr>
-          <w:rFonts w:hint="default" w:ascii="Arial" w:hAnsi="Arial" w:cs="Arial"/>
-          <w:sz w:val="28"/>
-          <w:szCs w:val="28"/>
-        </w:rPr>
+          <w:rFonts w:hint="default"/>
+          <w:lang w:val="en-US"/>
+        </w:rPr>
+        <w:t>Section 7</w:t>
+      </w:r>
+      <w:r>
         <w:tab/>
       </w:r>
       <w:r>
-        <w:rPr>
-          <w:rFonts w:hint="default" w:ascii="Arial" w:hAnsi="Arial" w:cs="Arial"/>
-          <w:sz w:val="28"/>
-          <w:szCs w:val="28"/>
-        </w:rPr>
         <w:fldChar w:fldCharType="begin"/>
       </w:r>
       <w:r>
-        <w:rPr>
-          <w:rFonts w:hint="default" w:ascii="Arial" w:hAnsi="Arial" w:cs="Arial"/>
-          <w:sz w:val="28"/>
-          <w:szCs w:val="28"/>
-        </w:rPr>
-        <w:instrText xml:space="preserve"> PAGEREF _Toc20328 \h </w:instrText>
-      </w:r>
-      <w:r>
-        <w:rPr>
-          <w:rFonts w:hint="default" w:ascii="Arial" w:hAnsi="Arial" w:cs="Arial"/>
-          <w:sz w:val="28"/>
-          <w:szCs w:val="28"/>
-        </w:rPr>
+        <w:instrText xml:space="preserve"> PAGEREF _Toc16082 \h </w:instrText>
+      </w:r>
+      <w:r>
         <w:fldChar w:fldCharType="separate"/>
       </w:r>
       <w:r>
-        <w:rPr>
-          <w:rFonts w:hint="default" w:ascii="Arial" w:hAnsi="Arial" w:cs="Arial"/>
-          <w:sz w:val="28"/>
-          <w:szCs w:val="28"/>
-        </w:rPr>
-        <w:t>13</w:t>
-      </w:r>
-      <w:r>
-        <w:rPr>
-          <w:rFonts w:hint="default" w:ascii="Arial" w:hAnsi="Arial" w:cs="Arial"/>
-          <w:sz w:val="28"/>
-          <w:szCs w:val="28"/>
-        </w:rPr>
+        <w:t>12</w:t>
+      </w:r>
+      <w:r>
         <w:fldChar w:fldCharType="end"/>
       </w:r>
       <w:r>
         <w:rPr>
-          <w:rFonts w:hint="default" w:ascii="Arial" w:hAnsi="Arial" w:cs="Arial"/>
-          <w:sz w:val="28"/>
-          <w:szCs w:val="28"/>
+          <w:rFonts w:hint="default"/>
           <w:lang w:val="en-US"/>
         </w:rPr>
         <w:fldChar w:fldCharType="end"/>
@@ -992,102 +644,435 @@
         <w:tabs>
           <w:tab w:val="right" w:leader="dot" w:pos="8306"/>
         </w:tabs>
-        <w:spacing w:line="480" w:lineRule="auto"/>
-        <w:rPr>
-          <w:rFonts w:hint="default" w:ascii="Arial" w:hAnsi="Arial" w:cs="Arial"/>
-          <w:sz w:val="28"/>
-          <w:szCs w:val="28"/>
-        </w:rPr>
-      </w:pPr>
-      <w:r>
-        <w:rPr>
-          <w:rFonts w:hint="default" w:ascii="Arial" w:hAnsi="Arial" w:cs="Arial"/>
-          <w:sz w:val="28"/>
-          <w:szCs w:val="28"/>
+      </w:pPr>
+      <w:r>
+        <w:rPr>
+          <w:rFonts w:hint="default"/>
           <w:lang w:val="en-US"/>
         </w:rPr>
         <w:fldChar w:fldCharType="begin"/>
       </w:r>
       <w:r>
         <w:rPr>
-          <w:rFonts w:hint="default" w:ascii="Arial" w:hAnsi="Arial" w:cs="Arial"/>
-          <w:sz w:val="28"/>
-          <w:szCs w:val="28"/>
-          <w:lang w:val="en-US"/>
-        </w:rPr>
-        <w:instrText xml:space="preserve"> HYPERLINK \l _Toc31893 </w:instrText>
-      </w:r>
-      <w:r>
-        <w:rPr>
-          <w:rFonts w:hint="default" w:ascii="Arial" w:hAnsi="Arial" w:cs="Arial"/>
-          <w:sz w:val="28"/>
-          <w:szCs w:val="28"/>
+          <w:rFonts w:hint="default"/>
+          <w:lang w:val="en-US"/>
+        </w:rPr>
+        <w:instrText xml:space="preserve"> HYPERLINK \l _Toc20963 </w:instrText>
+      </w:r>
+      <w:r>
+        <w:rPr>
+          <w:rFonts w:hint="default"/>
           <w:lang w:val="en-US"/>
         </w:rPr>
         <w:fldChar w:fldCharType="separate"/>
       </w:r>
       <w:r>
         <w:rPr>
-          <w:rFonts w:hint="default" w:ascii="Arial" w:hAnsi="Arial" w:cs="Arial"/>
-          <w:sz w:val="28"/>
-          <w:szCs w:val="28"/>
+          <w:rFonts w:hint="default"/>
+          <w:lang w:val="en-US"/>
+        </w:rPr>
+        <w:t>Section 8</w:t>
+      </w:r>
+      <w:r>
+        <w:tab/>
+      </w:r>
+      <w:r>
+        <w:fldChar w:fldCharType="begin"/>
+      </w:r>
+      <w:r>
+        <w:instrText xml:space="preserve"> PAGEREF _Toc20963 \h </w:instrText>
+      </w:r>
+      <w:r>
+        <w:fldChar w:fldCharType="separate"/>
+      </w:r>
+      <w:r>
+        <w:t>13</w:t>
+      </w:r>
+      <w:r>
+        <w:fldChar w:fldCharType="end"/>
+      </w:r>
+      <w:r>
+        <w:rPr>
+          <w:rFonts w:hint="default"/>
+          <w:lang w:val="en-US"/>
+        </w:rPr>
+        <w:fldChar w:fldCharType="end"/>
+      </w:r>
+    </w:p>
+    <w:p>
+      <w:pPr>
+        <w:pStyle w:val="16"/>
+        <w:tabs>
+          <w:tab w:val="right" w:leader="dot" w:pos="8306"/>
+        </w:tabs>
+      </w:pPr>
+      <w:r>
+        <w:rPr>
+          <w:rFonts w:hint="default"/>
+          <w:lang w:val="en-US"/>
+        </w:rPr>
+        <w:fldChar w:fldCharType="begin"/>
+      </w:r>
+      <w:r>
+        <w:rPr>
+          <w:rFonts w:hint="default"/>
+          <w:lang w:val="en-US"/>
+        </w:rPr>
+        <w:instrText xml:space="preserve"> HYPERLINK \l _Toc17407 </w:instrText>
+      </w:r>
+      <w:r>
+        <w:rPr>
+          <w:rFonts w:hint="default"/>
+          <w:lang w:val="en-US"/>
+        </w:rPr>
+        <w:fldChar w:fldCharType="separate"/>
+      </w:r>
+      <w:r>
+        <w:rPr>
+          <w:rFonts w:hint="default"/>
           <w:lang w:val="en-US"/>
         </w:rPr>
         <w:t>Section 9</w:t>
       </w:r>
       <w:r>
-        <w:rPr>
-          <w:rFonts w:hint="default" w:ascii="Arial" w:hAnsi="Arial" w:cs="Arial"/>
-          <w:sz w:val="28"/>
-          <w:szCs w:val="28"/>
-        </w:rPr>
         <w:tab/>
       </w:r>
       <w:r>
-        <w:rPr>
-          <w:rFonts w:hint="default" w:ascii="Arial" w:hAnsi="Arial" w:cs="Arial"/>
-          <w:sz w:val="28"/>
-          <w:szCs w:val="28"/>
-        </w:rPr>
         <w:fldChar w:fldCharType="begin"/>
       </w:r>
       <w:r>
-        <w:rPr>
-          <w:rFonts w:hint="default" w:ascii="Arial" w:hAnsi="Arial" w:cs="Arial"/>
-          <w:sz w:val="28"/>
-          <w:szCs w:val="28"/>
-        </w:rPr>
-        <w:instrText xml:space="preserve"> PAGEREF _Toc31893 \h </w:instrText>
-      </w:r>
-      <w:r>
-        <w:rPr>
-          <w:rFonts w:hint="default" w:ascii="Arial" w:hAnsi="Arial" w:cs="Arial"/>
-          <w:sz w:val="28"/>
-          <w:szCs w:val="28"/>
-        </w:rPr>
+        <w:instrText xml:space="preserve"> PAGEREF _Toc17407 \h </w:instrText>
+      </w:r>
+      <w:r>
         <w:fldChar w:fldCharType="separate"/>
       </w:r>
       <w:r>
-        <w:rPr>
-          <w:rFonts w:hint="default" w:ascii="Arial" w:hAnsi="Arial" w:cs="Arial"/>
-          <w:sz w:val="28"/>
-          <w:szCs w:val="28"/>
-        </w:rPr>
         <w:t>14</w:t>
       </w:r>
       <w:r>
-        <w:rPr>
-          <w:rFonts w:hint="default" w:ascii="Arial" w:hAnsi="Arial" w:cs="Arial"/>
-          <w:sz w:val="28"/>
-          <w:szCs w:val="28"/>
-        </w:rPr>
         <w:fldChar w:fldCharType="end"/>
       </w:r>
       <w:r>
         <w:rPr>
-          <w:rFonts w:hint="default" w:ascii="Arial" w:hAnsi="Arial" w:cs="Arial"/>
-          <w:sz w:val="28"/>
-          <w:szCs w:val="28"/>
+          <w:rFonts w:hint="default"/>
+          <w:lang w:val="en-US"/>
+        </w:rPr>
+        <w:fldChar w:fldCharType="end"/>
+      </w:r>
+    </w:p>
+    <w:p>
+      <w:pPr>
+        <w:pStyle w:val="16"/>
+        <w:tabs>
+          <w:tab w:val="right" w:leader="dot" w:pos="8306"/>
+        </w:tabs>
+      </w:pPr>
+      <w:r>
+        <w:rPr>
+          <w:rFonts w:hint="default"/>
+          <w:lang w:val="en-US"/>
+        </w:rPr>
+        <w:fldChar w:fldCharType="begin"/>
+      </w:r>
+      <w:r>
+        <w:rPr>
+          <w:rFonts w:hint="default"/>
+          <w:lang w:val="en-US"/>
+        </w:rPr>
+        <w:instrText xml:space="preserve"> HYPERLINK \l _Toc32562 </w:instrText>
+      </w:r>
+      <w:r>
+        <w:rPr>
+          <w:rFonts w:hint="default"/>
+          <w:lang w:val="en-US"/>
+        </w:rPr>
+        <w:fldChar w:fldCharType="separate"/>
+      </w:r>
+      <w:r>
+        <w:rPr>
+          <w:rFonts w:hint="default"/>
+          <w:lang w:val="en-US"/>
+        </w:rPr>
+        <w:t>Section 13  (ARP)</w:t>
+      </w:r>
+      <w:r>
+        <w:tab/>
+      </w:r>
+      <w:r>
+        <w:fldChar w:fldCharType="begin"/>
+      </w:r>
+      <w:r>
+        <w:instrText xml:space="preserve"> PAGEREF _Toc32562 \h </w:instrText>
+      </w:r>
+      <w:r>
+        <w:fldChar w:fldCharType="separate"/>
+      </w:r>
+      <w:r>
+        <w:t>21</w:t>
+      </w:r>
+      <w:r>
+        <w:fldChar w:fldCharType="end"/>
+      </w:r>
+      <w:r>
+        <w:rPr>
+          <w:rFonts w:hint="default"/>
+          <w:lang w:val="en-US"/>
+        </w:rPr>
+        <w:fldChar w:fldCharType="end"/>
+      </w:r>
+    </w:p>
+    <w:p>
+      <w:pPr>
+        <w:pStyle w:val="16"/>
+        <w:tabs>
+          <w:tab w:val="right" w:leader="dot" w:pos="8306"/>
+        </w:tabs>
+      </w:pPr>
+      <w:r>
+        <w:rPr>
+          <w:rFonts w:hint="default"/>
+          <w:lang w:val="en-US"/>
+        </w:rPr>
+        <w:fldChar w:fldCharType="begin"/>
+      </w:r>
+      <w:r>
+        <w:rPr>
+          <w:rFonts w:hint="default"/>
+          <w:lang w:val="en-US"/>
+        </w:rPr>
+        <w:instrText xml:space="preserve"> HYPERLINK \l _Toc7863 </w:instrText>
+      </w:r>
+      <w:r>
+        <w:rPr>
+          <w:rFonts w:hint="default"/>
+          <w:lang w:val="en-US"/>
+        </w:rPr>
+        <w:fldChar w:fldCharType="separate"/>
+      </w:r>
+      <w:r>
+        <w:rPr>
+          <w:rFonts w:hint="default"/>
+          <w:lang w:val="en-US"/>
+        </w:rPr>
+        <w:t>Section 14</w:t>
+      </w:r>
+      <w:r>
+        <w:tab/>
+      </w:r>
+      <w:r>
+        <w:fldChar w:fldCharType="begin"/>
+      </w:r>
+      <w:r>
+        <w:instrText xml:space="preserve"> PAGEREF _Toc7863 \h </w:instrText>
+      </w:r>
+      <w:r>
+        <w:fldChar w:fldCharType="separate"/>
+      </w:r>
+      <w:r>
+        <w:t>23</w:t>
+      </w:r>
+      <w:r>
+        <w:fldChar w:fldCharType="end"/>
+      </w:r>
+      <w:r>
+        <w:rPr>
+          <w:rFonts w:hint="default"/>
+          <w:lang w:val="en-US"/>
+        </w:rPr>
+        <w:fldChar w:fldCharType="end"/>
+      </w:r>
+    </w:p>
+    <w:p>
+      <w:pPr>
+        <w:pStyle w:val="16"/>
+        <w:tabs>
+          <w:tab w:val="right" w:leader="dot" w:pos="8306"/>
+        </w:tabs>
+      </w:pPr>
+      <w:r>
+        <w:rPr>
+          <w:rFonts w:hint="default"/>
+          <w:lang w:val="en-US"/>
+        </w:rPr>
+        <w:fldChar w:fldCharType="begin"/>
+      </w:r>
+      <w:r>
+        <w:rPr>
+          <w:rFonts w:hint="default"/>
+          <w:lang w:val="en-US"/>
+        </w:rPr>
+        <w:instrText xml:space="preserve"> HYPERLINK \l _Toc31675 </w:instrText>
+      </w:r>
+      <w:r>
+        <w:rPr>
+          <w:rFonts w:hint="default"/>
+          <w:lang w:val="en-US"/>
+        </w:rPr>
+        <w:fldChar w:fldCharType="separate"/>
+      </w:r>
+      <w:r>
+        <w:rPr>
+          <w:rFonts w:hint="default"/>
+          <w:lang w:val="en-US" w:eastAsia="zh-CN"/>
+        </w:rPr>
+        <w:t>Section 15</w:t>
+      </w:r>
+      <w:r>
+        <w:tab/>
+      </w:r>
+      <w:r>
+        <w:fldChar w:fldCharType="begin"/>
+      </w:r>
+      <w:r>
+        <w:instrText xml:space="preserve"> PAGEREF _Toc31675 \h </w:instrText>
+      </w:r>
+      <w:r>
+        <w:fldChar w:fldCharType="separate"/>
+      </w:r>
+      <w:r>
+        <w:t>26</w:t>
+      </w:r>
+      <w:r>
+        <w:fldChar w:fldCharType="end"/>
+      </w:r>
+      <w:r>
+        <w:rPr>
+          <w:rFonts w:hint="default"/>
+          <w:lang w:val="en-US"/>
+        </w:rPr>
+        <w:fldChar w:fldCharType="end"/>
+      </w:r>
+    </w:p>
+    <w:p>
+      <w:pPr>
+        <w:pStyle w:val="16"/>
+        <w:tabs>
+          <w:tab w:val="right" w:leader="dot" w:pos="8306"/>
+        </w:tabs>
+      </w:pPr>
+      <w:r>
+        <w:rPr>
+          <w:rFonts w:hint="default"/>
+          <w:lang w:val="en-US"/>
+        </w:rPr>
+        <w:fldChar w:fldCharType="begin"/>
+      </w:r>
+      <w:r>
+        <w:rPr>
+          <w:rFonts w:hint="default"/>
+          <w:lang w:val="en-US"/>
+        </w:rPr>
+        <w:instrText xml:space="preserve"> HYPERLINK \l _Toc25893 </w:instrText>
+      </w:r>
+      <w:r>
+        <w:rPr>
+          <w:rFonts w:hint="default"/>
+          <w:lang w:val="en-US"/>
+        </w:rPr>
+        <w:fldChar w:fldCharType="separate"/>
+      </w:r>
+      <w:r>
+        <w:rPr>
+          <w:rFonts w:hint="default"/>
+          <w:lang w:val="en-US"/>
+        </w:rPr>
+        <w:t>Section 16</w:t>
+      </w:r>
+      <w:r>
+        <w:tab/>
+      </w:r>
+      <w:r>
+        <w:fldChar w:fldCharType="begin"/>
+      </w:r>
+      <w:r>
+        <w:instrText xml:space="preserve"> PAGEREF _Toc25893 \h </w:instrText>
+      </w:r>
+      <w:r>
+        <w:fldChar w:fldCharType="separate"/>
+      </w:r>
+      <w:r>
+        <w:t>28</w:t>
+      </w:r>
+      <w:r>
+        <w:fldChar w:fldCharType="end"/>
+      </w:r>
+      <w:r>
+        <w:rPr>
+          <w:rFonts w:hint="default"/>
+          <w:lang w:val="en-US"/>
+        </w:rPr>
+        <w:fldChar w:fldCharType="end"/>
+      </w:r>
+    </w:p>
+    <w:p>
+      <w:pPr>
+        <w:pStyle w:val="16"/>
+        <w:tabs>
+          <w:tab w:val="right" w:leader="dot" w:pos="8306"/>
+        </w:tabs>
+      </w:pPr>
+      <w:r>
+        <w:rPr>
+          <w:rFonts w:hint="default"/>
+          <w:lang w:val="en-US"/>
+        </w:rPr>
+        <w:fldChar w:fldCharType="begin"/>
+      </w:r>
+      <w:r>
+        <w:rPr>
+          <w:rFonts w:hint="default"/>
+          <w:lang w:val="en-US"/>
+        </w:rPr>
+        <w:instrText xml:space="preserve"> HYPERLINK \l _Toc19957 </w:instrText>
+      </w:r>
+      <w:r>
+        <w:rPr>
+          <w:rFonts w:hint="default"/>
+          <w:lang w:val="en-US"/>
+        </w:rPr>
+        <w:fldChar w:fldCharType="separate"/>
+      </w:r>
+      <w:r>
+        <w:rPr>
+          <w:rFonts w:hint="default"/>
+          <w:lang w:val="en-US"/>
+        </w:rPr>
+        <w:t>Section 17 (</w:t>
+      </w:r>
+      <w:r>
+        <w:rPr>
+          <w:rFonts w:hint="default"/>
+        </w:rPr>
+        <w:t>Troubleshooting Commands</w:t>
+      </w:r>
+      <w:r>
+        <w:rPr>
+          <w:rFonts w:hint="default"/>
+          <w:lang w:val="en-US"/>
+        </w:rPr>
+        <w:t>)</w:t>
+      </w:r>
+      <w:r>
+        <w:tab/>
+      </w:r>
+      <w:r>
+        <w:fldChar w:fldCharType="begin"/>
+      </w:r>
+      <w:r>
+        <w:instrText xml:space="preserve"> PAGEREF _Toc19957 \h </w:instrText>
+      </w:r>
+      <w:r>
+        <w:fldChar w:fldCharType="separate"/>
+      </w:r>
+      <w:r>
+        <w:t>30</w:t>
+      </w:r>
+      <w:r>
+        <w:fldChar w:fldCharType="end"/>
+      </w:r>
+      <w:r>
+        <w:rPr>
+          <w:rFonts w:hint="default"/>
           <w:lang w:val="en-US"/>
         </w:rPr>
         <w:fldChar w:fldCharType="end"/>
@@ -1099,96 +1084,113 @@
         <w:tabs>
           <w:tab w:val="right" w:leader="dot" w:pos="8306"/>
         </w:tabs>
-        <w:spacing w:line="480" w:lineRule="auto"/>
-      </w:pPr>
-      <w:r>
-        <w:rPr>
-          <w:rFonts w:hint="default" w:ascii="Arial" w:hAnsi="Arial" w:cs="Arial"/>
-          <w:sz w:val="28"/>
-          <w:szCs w:val="28"/>
+      </w:pPr>
+      <w:r>
+        <w:rPr>
+          <w:rFonts w:hint="default"/>
           <w:lang w:val="en-US"/>
         </w:rPr>
         <w:fldChar w:fldCharType="begin"/>
       </w:r>
       <w:r>
         <w:rPr>
-          <w:rFonts w:hint="default" w:ascii="Arial" w:hAnsi="Arial" w:cs="Arial"/>
-          <w:sz w:val="28"/>
-          <w:szCs w:val="28"/>
-          <w:lang w:val="en-US"/>
-        </w:rPr>
-        <w:instrText xml:space="preserve"> HYPERLINK \l _Toc26353 </w:instrText>
-      </w:r>
-      <w:r>
-        <w:rPr>
-          <w:rFonts w:hint="default" w:ascii="Arial" w:hAnsi="Arial" w:cs="Arial"/>
-          <w:sz w:val="28"/>
-          <w:szCs w:val="28"/>
+          <w:rFonts w:hint="default"/>
+          <w:lang w:val="en-US"/>
+        </w:rPr>
+        <w:instrText xml:space="preserve"> HYPERLINK \l _Toc28946 </w:instrText>
+      </w:r>
+      <w:r>
+        <w:rPr>
+          <w:rFonts w:hint="default"/>
           <w:lang w:val="en-US"/>
         </w:rPr>
         <w:fldChar w:fldCharType="separate"/>
       </w:r>
       <w:r>
-        <w:rPr>
-          <w:rFonts w:hint="default" w:ascii="Arial" w:hAnsi="Arial" w:cs="Arial"/>
-          <w:sz w:val="28"/>
-          <w:szCs w:val="28"/>
-        </w:rPr>
         <w:t>Networking Devices and Initial Configuration</w:t>
       </w:r>
       <w:r>
-        <w:rPr>
-          <w:rFonts w:hint="default" w:ascii="Arial" w:hAnsi="Arial" w:cs="Arial"/>
-          <w:sz w:val="28"/>
-          <w:szCs w:val="28"/>
-        </w:rPr>
         <w:tab/>
       </w:r>
       <w:r>
-        <w:rPr>
-          <w:rFonts w:hint="default" w:ascii="Arial" w:hAnsi="Arial" w:cs="Arial"/>
-          <w:sz w:val="28"/>
-          <w:szCs w:val="28"/>
-        </w:rPr>
         <w:fldChar w:fldCharType="begin"/>
       </w:r>
       <w:r>
-        <w:rPr>
-          <w:rFonts w:hint="default" w:ascii="Arial" w:hAnsi="Arial" w:cs="Arial"/>
-          <w:sz w:val="28"/>
-          <w:szCs w:val="28"/>
-        </w:rPr>
-        <w:instrText xml:space="preserve"> PAGEREF _Toc26353 \h </w:instrText>
-      </w:r>
-      <w:r>
-        <w:rPr>
-          <w:rFonts w:hint="default" w:ascii="Arial" w:hAnsi="Arial" w:cs="Arial"/>
-          <w:sz w:val="28"/>
-          <w:szCs w:val="28"/>
-        </w:rPr>
+        <w:instrText xml:space="preserve"> PAGEREF _Toc28946 \h </w:instrText>
+      </w:r>
+      <w:r>
         <w:fldChar w:fldCharType="separate"/>
       </w:r>
       <w:r>
-        <w:rPr>
-          <w:rFonts w:hint="default" w:ascii="Arial" w:hAnsi="Arial" w:cs="Arial"/>
-          <w:sz w:val="28"/>
-          <w:szCs w:val="28"/>
-        </w:rPr>
         <w:t>32</w:t>
       </w:r>
       <w:r>
-        <w:rPr>
-          <w:rFonts w:hint="default" w:ascii="Arial" w:hAnsi="Arial" w:cs="Arial"/>
-          <w:sz w:val="28"/>
-          <w:szCs w:val="28"/>
-        </w:rPr>
         <w:fldChar w:fldCharType="end"/>
       </w:r>
       <w:r>
         <w:rPr>
-          <w:rFonts w:hint="default" w:ascii="Arial" w:hAnsi="Arial" w:cs="Arial"/>
-          <w:sz w:val="28"/>
-          <w:szCs w:val="28"/>
+          <w:rFonts w:hint="default"/>
+          <w:lang w:val="en-US"/>
+        </w:rPr>
+        <w:fldChar w:fldCharType="end"/>
+      </w:r>
+    </w:p>
+    <w:p>
+      <w:pPr>
+        <w:pStyle w:val="16"/>
+        <w:tabs>
+          <w:tab w:val="right" w:leader="dot" w:pos="8306"/>
+        </w:tabs>
+      </w:pPr>
+      <w:r>
+        <w:rPr>
+          <w:rFonts w:hint="default"/>
+          <w:lang w:val="en-US"/>
+        </w:rPr>
+        <w:fldChar w:fldCharType="begin"/>
+      </w:r>
+      <w:r>
+        <w:rPr>
+          <w:rFonts w:hint="default"/>
+          <w:lang w:val="en-US"/>
+        </w:rPr>
+        <w:instrText xml:space="preserve"> HYPERLINK \l _Toc18689 </w:instrText>
+      </w:r>
+      <w:r>
+        <w:rPr>
+          <w:rFonts w:hint="default"/>
+          <w:lang w:val="en-US"/>
+        </w:rPr>
+        <w:fldChar w:fldCharType="separate"/>
+      </w:r>
+      <w:r>
+        <w:rPr>
+          <w:rFonts w:hint="default"/>
+          <w:lang w:val="en-US"/>
+        </w:rPr>
+        <w:t>Section 1</w:t>
+      </w:r>
+      <w:r>
+        <w:tab/>
+      </w:r>
+      <w:r>
+        <w:fldChar w:fldCharType="begin"/>
+      </w:r>
+      <w:r>
+        <w:instrText xml:space="preserve"> PAGEREF _Toc18689 \h </w:instrText>
+      </w:r>
+      <w:r>
+        <w:fldChar w:fldCharType="separate"/>
+      </w:r>
+      <w:r>
+        <w:t>32</w:t>
+      </w:r>
+      <w:r>
+        <w:fldChar w:fldCharType="end"/>
+      </w:r>
+      <w:r>
+        <w:rPr>
+          <w:rFonts w:hint="default"/>
           <w:lang w:val="en-US"/>
         </w:rPr>
         <w:fldChar w:fldCharType="end"/>
@@ -1223,16 +1225,20 @@
         <w:rPr>
           <w:rFonts w:hint="default"/>
           <w:color w:val="auto"/>
+          <w:sz w:val="40"/>
+          <w:szCs w:val="40"/>
           <w:u w:val="single"/>
           <w:lang w:val="en-US"/>
         </w:rPr>
       </w:pPr>
-      <w:bookmarkStart w:id="0" w:name="_Toc8315"/>
-      <w:bookmarkStart w:id="1" w:name="_Toc10364"/>
-      <w:r>
-        <w:rPr>
-          <w:rFonts w:hint="default"/>
-          <w:color w:val="auto"/>
+      <w:bookmarkStart w:id="0" w:name="_Toc14372"/>
+      <w:bookmarkStart w:id="1" w:name="_Toc8315"/>
+      <w:r>
+        <w:rPr>
+          <w:rFonts w:hint="default"/>
+          <w:color w:val="auto"/>
+          <w:sz w:val="40"/>
+          <w:szCs w:val="40"/>
           <w:u w:val="single"/>
           <w:lang w:val="en-US"/>
         </w:rPr>
@@ -1247,16 +1253,14 @@
         <w:bidi w:val="0"/>
         <w:rPr>
           <w:rFonts w:hint="default"/>
-          <w:color w:val="auto"/>
           <w:lang w:val="en-US"/>
         </w:rPr>
       </w:pPr>
       <w:bookmarkStart w:id="2" w:name="_Toc11181"/>
-      <w:bookmarkStart w:id="3" w:name="_Toc3178"/>
-      <w:r>
-        <w:rPr>
-          <w:rFonts w:hint="default"/>
-          <w:color w:val="auto"/>
+      <w:bookmarkStart w:id="3" w:name="_Toc11030"/>
+      <w:r>
+        <w:rPr>
+          <w:rFonts w:hint="default"/>
           <w:lang w:val="en-US"/>
         </w:rPr>
         <w:t>NETWORKING BASICS</w:t>
@@ -1276,15 +1280,33 @@
         </w:rPr>
       </w:pPr>
       <w:bookmarkStart w:id="4" w:name="_Toc10985"/>
-      <w:bookmarkStart w:id="5" w:name="_Toc24513"/>
-      <w:r>
-        <w:rPr>
-          <w:rFonts w:hint="default" w:ascii="Arial" w:hAnsi="Arial" w:cs="Arial"/>
-          <w:sz w:val="24"/>
-          <w:szCs w:val="24"/>
-          <w:lang w:val="en-US"/>
-        </w:rPr>
-        <w:t>SECTION 1 (Internet, Data, Signals)</w:t>
+      <w:bookmarkStart w:id="5" w:name="_Toc32367"/>
+      <w:r>
+        <w:rPr>
+          <w:rFonts w:hint="default" w:ascii="Arial" w:hAnsi="Arial" w:cs="Arial"/>
+          <w:sz w:val="24"/>
+          <w:szCs w:val="24"/>
+          <w:lang w:val="en-US"/>
+        </w:rPr>
+        <w:t>S</w:t>
+      </w:r>
+      <w:r>
+        <w:rPr>
+          <w:rFonts w:hint="default" w:cs="Arial"/>
+          <w:sz w:val="24"/>
+          <w:szCs w:val="24"/>
+          <w:lang w:val="en-US"/>
+        </w:rPr>
+        <w:t>ection</w:t>
+      </w:r>
+      <w:r>
+        <w:rPr>
+          <w:rFonts w:hint="default" w:ascii="Arial" w:hAnsi="Arial" w:cs="Arial"/>
+          <w:sz w:val="24"/>
+          <w:szCs w:val="24"/>
+          <w:lang w:val="en-US"/>
+        </w:rPr>
+        <w:t xml:space="preserve"> 1 (Internet, Data, Signals)</w:t>
       </w:r>
       <w:bookmarkEnd w:id="4"/>
       <w:bookmarkEnd w:id="5"/>
@@ -1991,29 +2013,59 @@
     </w:p>
     <w:p>
       <w:pPr>
-        <w:spacing w:line="360" w:lineRule="auto"/>
-        <w:rPr>
-          <w:rFonts w:hint="default" w:ascii="Arial" w:hAnsi="Arial" w:cs="Arial"/>
-          <w:b/>
-          <w:bCs/>
-          <w:color w:val="auto"/>
-          <w:sz w:val="24"/>
-          <w:szCs w:val="24"/>
-          <w:lang w:val="en-US"/>
-        </w:rPr>
-      </w:pPr>
-      <w:r>
-        <w:rPr>
-          <w:rFonts w:hint="default" w:ascii="Arial" w:hAnsi="Arial" w:cs="Arial"/>
-          <w:b/>
-          <w:bCs/>
-          <w:color w:val="auto"/>
-          <w:sz w:val="24"/>
-          <w:szCs w:val="24"/>
-          <w:lang w:val="en-US"/>
-        </w:rPr>
-        <w:t>SECTION 2</w:t>
-      </w:r>
+        <w:pStyle w:val="4"/>
+        <w:bidi w:val="0"/>
+        <w:rPr>
+          <w:rFonts w:hint="default"/>
+          <w:lang w:val="en-US"/>
+        </w:rPr>
+      </w:pPr>
+      <w:bookmarkStart w:id="6" w:name="_Toc15684"/>
+      <w:r>
+        <w:rPr>
+          <w:rFonts w:hint="default"/>
+          <w:lang w:val="en-US"/>
+        </w:rPr>
+        <w:t>Section 2 (N</w:t>
+      </w:r>
+      <w:r>
+        <w:rPr>
+          <w:rFonts w:hint="default" w:ascii="Arial" w:hAnsi="Arial" w:cs="Arial"/>
+          <w:color w:val="auto"/>
+          <w:sz w:val="24"/>
+          <w:szCs w:val="24"/>
+          <w:lang w:val="en-US" w:eastAsia="zh-CN"/>
+        </w:rPr>
+        <w:t xml:space="preserve">etwork </w:t>
+      </w:r>
+      <w:r>
+        <w:rPr>
+          <w:rFonts w:hint="default" w:cs="Arial"/>
+          <w:color w:val="auto"/>
+          <w:sz w:val="24"/>
+          <w:szCs w:val="24"/>
+          <w:lang w:val="en-US" w:eastAsia="zh-CN"/>
+        </w:rPr>
+        <w:t>I</w:t>
+      </w:r>
+      <w:r>
+        <w:rPr>
+          <w:rFonts w:hint="default" w:ascii="Arial" w:hAnsi="Arial" w:cs="Arial"/>
+          <w:color w:val="auto"/>
+          <w:sz w:val="24"/>
+          <w:szCs w:val="24"/>
+          <w:lang w:val="en-US" w:eastAsia="zh-CN"/>
+        </w:rPr>
+        <w:t>nfrastructure</w:t>
+      </w:r>
+      <w:r>
+        <w:rPr>
+          <w:rFonts w:hint="default"/>
+          <w:lang w:val="en-US"/>
+        </w:rPr>
+        <w:t>)</w:t>
+      </w:r>
+      <w:bookmarkEnd w:id="6"/>
     </w:p>
     <w:p>
       <w:pPr>
@@ -2672,19 +2724,37 @@
           <w:lang w:val="en-US"/>
         </w:rPr>
       </w:pPr>
-      <w:bookmarkStart w:id="6" w:name="_Toc23533"/>
-      <w:bookmarkStart w:id="7" w:name="_Toc13382"/>
-      <w:r>
-        <w:rPr>
-          <w:rFonts w:hint="default" w:ascii="Arial" w:hAnsi="Arial" w:cs="Arial"/>
-          <w:sz w:val="24"/>
-          <w:szCs w:val="24"/>
-          <w:lang w:val="en-US"/>
-        </w:rPr>
-        <w:t>SECTION 3</w:t>
-      </w:r>
-      <w:bookmarkEnd w:id="6"/>
+      <w:bookmarkStart w:id="7" w:name="_Toc23533"/>
+      <w:bookmarkStart w:id="8" w:name="_Toc24026"/>
+      <w:r>
+        <w:rPr>
+          <w:rFonts w:hint="default" w:ascii="Arial" w:hAnsi="Arial" w:cs="Arial"/>
+          <w:sz w:val="24"/>
+          <w:szCs w:val="24"/>
+          <w:lang w:val="en-US"/>
+        </w:rPr>
+        <w:t>S</w:t>
+      </w:r>
+      <w:r>
+        <w:rPr>
+          <w:rFonts w:hint="default" w:cs="Arial"/>
+          <w:sz w:val="24"/>
+          <w:szCs w:val="24"/>
+          <w:lang w:val="en-US"/>
+        </w:rPr>
+        <w:t>ection</w:t>
+      </w:r>
+      <w:r>
+        <w:rPr>
+          <w:rFonts w:hint="default" w:ascii="Arial" w:hAnsi="Arial" w:cs="Arial"/>
+          <w:sz w:val="24"/>
+          <w:szCs w:val="24"/>
+          <w:lang w:val="en-US"/>
+        </w:rPr>
+        <w:t xml:space="preserve"> 3</w:t>
+      </w:r>
       <w:bookmarkEnd w:id="7"/>
+      <w:bookmarkEnd w:id="8"/>
     </w:p>
     <w:p>
       <w:pPr>
@@ -3085,17 +3155,17 @@
           <w:lang w:val="en-US"/>
         </w:rPr>
       </w:pPr>
-      <w:bookmarkStart w:id="8" w:name="_Toc18729"/>
-      <w:bookmarkStart w:id="9" w:name="_Toc10058"/>
-      <w:r>
-        <w:rPr>
-          <w:rFonts w:hint="default"/>
-          <w:lang w:val="en-US"/>
-        </w:rPr>
-        <w:t>SECTION 4</w:t>
-      </w:r>
-      <w:bookmarkEnd w:id="8"/>
+      <w:bookmarkStart w:id="9" w:name="_Toc18729"/>
+      <w:bookmarkStart w:id="10" w:name="_Toc3526"/>
+      <w:r>
+        <w:rPr>
+          <w:rFonts w:hint="default"/>
+          <w:lang w:val="en-US"/>
+        </w:rPr>
+        <w:t>Section 4</w:t>
+      </w:r>
       <w:bookmarkEnd w:id="9"/>
+      <w:bookmarkEnd w:id="10"/>
     </w:p>
     <w:p>
       <w:pPr>
@@ -3718,8 +3788,8 @@
           <w:lang w:val="en-US"/>
         </w:rPr>
       </w:pPr>
-      <w:bookmarkStart w:id="10" w:name="_Toc6992"/>
-      <w:bookmarkStart w:id="11" w:name="_Toc10227"/>
+      <w:bookmarkStart w:id="11" w:name="_Toc3621"/>
+      <w:bookmarkStart w:id="12" w:name="_Toc6992"/>
       <w:r>
         <w:rPr>
           <w:rFonts w:hint="default"/>
@@ -3727,8 +3797,8 @@
         </w:rPr>
         <w:t>Section 5</w:t>
       </w:r>
-      <w:bookmarkEnd w:id="10"/>
       <w:bookmarkEnd w:id="11"/>
+      <w:bookmarkEnd w:id="12"/>
     </w:p>
     <w:p>
       <w:pPr>
@@ -4976,8 +5046,8 @@
           <w:lang w:val="en-US"/>
         </w:rPr>
       </w:pPr>
-      <w:bookmarkStart w:id="12" w:name="_Toc18232"/>
-      <w:bookmarkStart w:id="13" w:name="_Toc22157"/>
+      <w:bookmarkStart w:id="13" w:name="_Toc18232"/>
+      <w:bookmarkStart w:id="14" w:name="_Toc19732"/>
       <w:r>
         <w:rPr>
           <w:rFonts w:hint="default"/>
@@ -4985,8 +5055,8 @@
         </w:rPr>
         <w:t>Section 6</w:t>
       </w:r>
-      <w:bookmarkEnd w:id="12"/>
       <w:bookmarkEnd w:id="13"/>
+      <w:bookmarkEnd w:id="14"/>
     </w:p>
     <w:p>
       <w:pPr>
@@ -5498,8 +5568,8 @@
           <w:lang w:val="en-US"/>
         </w:rPr>
       </w:pPr>
-      <w:bookmarkStart w:id="14" w:name="_Toc19606"/>
-      <w:bookmarkStart w:id="15" w:name="_Toc16367"/>
+      <w:bookmarkStart w:id="15" w:name="_Toc19606"/>
+      <w:bookmarkStart w:id="16" w:name="_Toc16082"/>
       <w:r>
         <w:rPr>
           <w:rFonts w:hint="default"/>
@@ -5507,8 +5577,8 @@
         </w:rPr>
         <w:t>Section 7</w:t>
       </w:r>
-      <w:bookmarkEnd w:id="14"/>
       <w:bookmarkEnd w:id="15"/>
+      <w:bookmarkEnd w:id="16"/>
     </w:p>
     <w:p>
       <w:pPr>
@@ -5779,8 +5849,8 @@
           <w:lang w:val="en-US"/>
         </w:rPr>
       </w:pPr>
-      <w:bookmarkStart w:id="16" w:name="_Toc4268"/>
-      <w:bookmarkStart w:id="17" w:name="_Toc20328"/>
+      <w:bookmarkStart w:id="17" w:name="_Toc4268"/>
+      <w:bookmarkStart w:id="18" w:name="_Toc20963"/>
       <w:r>
         <w:rPr>
           <w:rFonts w:hint="default"/>
@@ -5788,8 +5858,8 @@
         </w:rPr>
         <w:t>Section 8</w:t>
       </w:r>
-      <w:bookmarkEnd w:id="16"/>
       <w:bookmarkEnd w:id="17"/>
+      <w:bookmarkEnd w:id="18"/>
     </w:p>
     <w:p>
       <w:pPr>
@@ -6007,8 +6077,8 @@
           <w:lang w:val="en-US"/>
         </w:rPr>
       </w:pPr>
-      <w:bookmarkStart w:id="18" w:name="_Toc14727"/>
-      <w:bookmarkStart w:id="19" w:name="_Toc31893"/>
+      <w:bookmarkStart w:id="19" w:name="_Toc17407"/>
+      <w:bookmarkStart w:id="20" w:name="_Toc14727"/>
       <w:r>
         <w:rPr>
           <w:rFonts w:hint="default"/>
@@ -6016,8 +6086,8 @@
         </w:rPr>
         <w:t>Section 9</w:t>
       </w:r>
-      <w:bookmarkEnd w:id="18"/>
       <w:bookmarkEnd w:id="19"/>
+      <w:bookmarkEnd w:id="20"/>
     </w:p>
     <w:p>
       <w:pPr>
@@ -9149,13 +9219,14 @@
     </w:p>
     <w:p>
       <w:pPr>
-        <w:pStyle w:val="5"/>
+        <w:pStyle w:val="4"/>
         <w:bidi w:val="0"/>
         <w:rPr>
           <w:rFonts w:hint="default"/>
           <w:lang w:val="en-US"/>
         </w:rPr>
       </w:pPr>
+      <w:bookmarkStart w:id="21" w:name="_Toc32562"/>
       <w:r>
         <w:rPr>
           <w:rFonts w:hint="default"/>
@@ -9163,6 +9234,7 @@
         </w:rPr>
         <w:t>Section 13  (ARP)</w:t>
       </w:r>
+      <w:bookmarkEnd w:id="21"/>
     </w:p>
     <w:p>
       <w:pPr>
@@ -9998,46 +10070,22 @@
     </w:p>
     <w:p>
       <w:pPr>
-        <w:pStyle w:val="12"/>
-        <w:keepNext w:val="0"/>
-        <w:keepLines w:val="0"/>
-        <w:widowControl/>
-        <w:suppressLineNumbers w:val="0"/>
-        <w:shd w:val="clear" w:fill="FFFFFF"/>
-        <w:spacing w:line="360" w:lineRule="auto"/>
-        <w:ind w:left="0" w:firstLine="0"/>
-        <w:rPr>
-          <w:rFonts w:hint="default" w:ascii="Arial" w:hAnsi="Arial" w:eastAsia="Arial" w:cs="Arial"/>
-          <w:b w:val="0"/>
-          <w:bCs w:val="0"/>
-          <w:i w:val="0"/>
-          <w:iCs w:val="0"/>
-          <w:caps w:val="0"/>
-          <w:color w:val="auto"/>
-          <w:spacing w:val="0"/>
-          <w:sz w:val="24"/>
-          <w:szCs w:val="24"/>
-          <w:shd w:val="clear" w:fill="FFFFFF"/>
-          <w:lang w:val="en-US"/>
-        </w:rPr>
-      </w:pPr>
-      <w:r>
-        <w:rPr>
-          <w:rFonts w:hint="default" w:ascii="Arial" w:hAnsi="Arial" w:eastAsia="Arial" w:cs="Arial"/>
-          <w:b/>
-          <w:bCs/>
-          <w:i w:val="0"/>
-          <w:iCs w:val="0"/>
-          <w:caps w:val="0"/>
-          <w:color w:val="auto"/>
-          <w:spacing w:val="0"/>
-          <w:sz w:val="24"/>
-          <w:szCs w:val="24"/>
-          <w:shd w:val="clear" w:fill="FFFFFF"/>
+        <w:pStyle w:val="4"/>
+        <w:bidi w:val="0"/>
+        <w:rPr>
+          <w:rFonts w:hint="default"/>
+          <w:lang w:val="en-US"/>
+        </w:rPr>
+      </w:pPr>
+      <w:bookmarkStart w:id="22" w:name="_Toc7863"/>
+      <w:r>
+        <w:rPr>
+          <w:rFonts w:hint="default"/>
           <w:lang w:val="en-US"/>
         </w:rPr>
         <w:t>Section 14</w:t>
       </w:r>
+      <w:bookmarkEnd w:id="22"/>
     </w:p>
     <w:p>
       <w:pPr>
@@ -11267,46 +11315,22 @@
     </w:p>
     <w:p>
       <w:pPr>
-        <w:pStyle w:val="12"/>
-        <w:keepNext w:val="0"/>
-        <w:keepLines w:val="0"/>
-        <w:widowControl/>
-        <w:suppressLineNumbers w:val="0"/>
-        <w:shd w:val="clear" w:fill="FFFFFF"/>
-        <w:spacing w:line="360" w:lineRule="auto"/>
-        <w:ind w:left="0" w:firstLine="0"/>
-        <w:rPr>
-          <w:rFonts w:hint="default" w:ascii="Arial" w:hAnsi="Arial" w:eastAsia="Arial" w:cs="Arial"/>
-          <w:b/>
-          <w:bCs/>
-          <w:i w:val="0"/>
-          <w:iCs w:val="0"/>
-          <w:caps w:val="0"/>
-          <w:color w:val="auto"/>
-          <w:spacing w:val="0"/>
-          <w:sz w:val="24"/>
-          <w:szCs w:val="24"/>
-          <w:shd w:val="clear" w:fill="FFFFFF"/>
+        <w:pStyle w:val="4"/>
+        <w:bidi w:val="0"/>
+        <w:rPr>
+          <w:rFonts w:hint="default"/>
           <w:lang w:val="en-US" w:eastAsia="zh-CN"/>
         </w:rPr>
       </w:pPr>
-      <w:r>
-        <w:rPr>
-          <w:rFonts w:hint="default" w:ascii="Arial" w:hAnsi="Arial" w:eastAsia="Arial" w:cs="Arial"/>
-          <w:b/>
-          <w:bCs/>
-          <w:i w:val="0"/>
-          <w:iCs w:val="0"/>
-          <w:caps w:val="0"/>
-          <w:color w:val="auto"/>
-          <w:spacing w:val="0"/>
-          <w:sz w:val="24"/>
-          <w:szCs w:val="24"/>
-          <w:shd w:val="clear" w:fill="FFFFFF"/>
+      <w:bookmarkStart w:id="23" w:name="_Toc31675"/>
+      <w:r>
+        <w:rPr>
+          <w:rFonts w:hint="default"/>
           <w:lang w:val="en-US" w:eastAsia="zh-CN"/>
         </w:rPr>
         <w:t>Section 15</w:t>
       </w:r>
+      <w:bookmarkEnd w:id="23"/>
     </w:p>
     <w:p>
       <w:pPr>
@@ -12102,46 +12126,22 @@
     </w:p>
     <w:p>
       <w:pPr>
-        <w:pStyle w:val="12"/>
-        <w:keepNext w:val="0"/>
-        <w:keepLines w:val="0"/>
-        <w:widowControl/>
-        <w:suppressLineNumbers w:val="0"/>
-        <w:shd w:val="clear" w:fill="FFFFFF"/>
-        <w:spacing w:line="360" w:lineRule="auto"/>
-        <w:ind w:left="0" w:firstLine="0"/>
-        <w:rPr>
-          <w:rFonts w:hint="default" w:ascii="Arial" w:hAnsi="Arial" w:eastAsia="Arial" w:cs="Arial"/>
-          <w:b/>
-          <w:bCs/>
-          <w:i w:val="0"/>
-          <w:iCs w:val="0"/>
-          <w:caps w:val="0"/>
-          <w:color w:val="auto"/>
-          <w:spacing w:val="0"/>
-          <w:sz w:val="24"/>
-          <w:szCs w:val="24"/>
-          <w:shd w:val="clear" w:fill="FFFFFF"/>
-          <w:lang w:val="en-US"/>
-        </w:rPr>
-      </w:pPr>
-      <w:r>
-        <w:rPr>
-          <w:rFonts w:hint="default" w:ascii="Arial" w:hAnsi="Arial" w:eastAsia="Arial" w:cs="Arial"/>
-          <w:b/>
-          <w:bCs/>
-          <w:i w:val="0"/>
-          <w:iCs w:val="0"/>
-          <w:caps w:val="0"/>
-          <w:color w:val="auto"/>
-          <w:spacing w:val="0"/>
-          <w:sz w:val="24"/>
-          <w:szCs w:val="24"/>
-          <w:shd w:val="clear" w:fill="FFFFFF"/>
+        <w:pStyle w:val="4"/>
+        <w:bidi w:val="0"/>
+        <w:rPr>
+          <w:rFonts w:hint="default"/>
+          <w:lang w:val="en-US"/>
+        </w:rPr>
+      </w:pPr>
+      <w:bookmarkStart w:id="24" w:name="_Toc25893"/>
+      <w:r>
+        <w:rPr>
+          <w:rFonts w:hint="default"/>
           <w:lang w:val="en-US"/>
         </w:rPr>
         <w:t>Section 16</w:t>
       </w:r>
+      <w:bookmarkEnd w:id="24"/>
     </w:p>
     <w:p>
       <w:pPr>
@@ -13264,6 +13264,38 @@
     </w:p>
     <w:p>
       <w:pPr>
+        <w:pStyle w:val="4"/>
+        <w:bidi w:val="0"/>
+        <w:rPr>
+          <w:rFonts w:hint="default"/>
+          <w:lang w:val="en-US"/>
+        </w:rPr>
+      </w:pPr>
+      <w:bookmarkStart w:id="25" w:name="_Toc19957"/>
+      <w:r>
+        <w:rPr>
+          <w:rFonts w:hint="default"/>
+          <w:lang w:val="en-US"/>
+        </w:rPr>
+        <w:t>Section 17 (</w:t>
+      </w:r>
+      <w:r>
+        <w:rPr>
+          <w:rFonts w:hint="default"/>
+        </w:rPr>
+        <w:t>Troubleshooting Commands</w:t>
+      </w:r>
+      <w:r>
+        <w:rPr>
+          <w:rFonts w:hint="default"/>
+          <w:lang w:val="en-US"/>
+        </w:rPr>
+        <w:t>)</w:t>
+      </w:r>
+      <w:bookmarkEnd w:id="25"/>
+    </w:p>
+    <w:p>
+      <w:pPr>
         <w:keepNext w:val="0"/>
         <w:keepLines w:val="0"/>
         <w:widowControl/>
@@ -13277,50 +13309,6 @@
         </w:tabs>
         <w:spacing w:before="0" w:beforeAutospacing="1" w:after="0" w:afterAutospacing="1" w:line="360" w:lineRule="auto"/>
         <w:rPr>
-          <w:rStyle w:val="18"/>
-          <w:rFonts w:hint="default"/>
-          <w:lang w:val="en-US"/>
-        </w:rPr>
-      </w:pPr>
-      <w:r>
-        <w:rPr>
-          <w:rStyle w:val="18"/>
-          <w:rFonts w:hint="default"/>
-          <w:lang w:val="en-US"/>
-        </w:rPr>
-        <w:t>Section 17 (</w:t>
-      </w:r>
-      <w:r>
-        <w:rPr>
-          <w:rStyle w:val="18"/>
-          <w:rFonts w:hint="default"/>
-        </w:rPr>
-        <w:t>Troubleshooting Commands</w:t>
-      </w:r>
-      <w:r>
-        <w:rPr>
-          <w:rStyle w:val="18"/>
-          <w:rFonts w:hint="default"/>
-          <w:lang w:val="en-US"/>
-        </w:rPr>
-        <w:t>)</w:t>
-      </w:r>
-    </w:p>
-    <w:p>
-      <w:pPr>
-        <w:keepNext w:val="0"/>
-        <w:keepLines w:val="0"/>
-        <w:widowControl/>
-        <w:numPr>
-          <w:ilvl w:val="0"/>
-          <w:numId w:val="0"/>
-        </w:numPr>
-        <w:suppressLineNumbers w:val="0"/>
-        <w:tabs>
-          <w:tab w:val="left" w:pos="720"/>
-        </w:tabs>
-        <w:spacing w:before="0" w:beforeAutospacing="1" w:after="0" w:afterAutospacing="1" w:line="360" w:lineRule="auto"/>
-        <w:rPr>
           <w:rFonts w:ascii="Arial" w:hAnsi="Arial" w:eastAsia="Arial" w:cs="Arial"/>
           <w:i w:val="0"/>
           <w:iCs w:val="0"/>
@@ -13771,18 +13759,17 @@
         </w:rPr>
         <w:br w:type="textWrapping"/>
       </w:r>
-      <w:bookmarkStart w:id="20" w:name="_Toc19084"/>
-      <w:bookmarkStart w:id="21" w:name="_Toc26353"/>
+      <w:bookmarkStart w:id="26" w:name="_Toc19084"/>
+      <w:bookmarkStart w:id="27" w:name="_Toc28946"/>
       <w:r>
         <w:rPr>
           <w:rStyle w:val="17"/>
-          <w:color w:val="auto"/>
         </w:rPr>
         <w:t>Networking Devices and Initial Configuration</w:t>
       </w:r>
     </w:p>
-    <w:bookmarkEnd w:id="20"/>
-    <w:bookmarkEnd w:id="21"/>
+    <w:bookmarkEnd w:id="26"/>
+    <w:bookmarkEnd w:id="27"/>
     <w:p>
       <w:pPr>
         <w:spacing w:line="360" w:lineRule="auto"/>
@@ -13801,13 +13788,14 @@
     </w:p>
     <w:p>
       <w:pPr>
-        <w:pStyle w:val="5"/>
+        <w:pStyle w:val="4"/>
         <w:bidi w:val="0"/>
         <w:rPr>
           <w:rFonts w:hint="default"/>
           <w:lang w:val="en-US"/>
         </w:rPr>
       </w:pPr>
+      <w:bookmarkStart w:id="28" w:name="_Toc18689"/>
       <w:r>
         <w:rPr>
           <w:rFonts w:hint="default"/>
@@ -13815,6 +13803,7 @@
         </w:rPr>
         <w:t>Section 1</w:t>
       </w:r>
+      <w:bookmarkEnd w:id="28"/>
     </w:p>
     <w:p>
       <w:pPr>
@@ -14699,7 +14688,7 @@
     </w:p>
     <w:p>
       <w:pPr>
-        <w:pStyle w:val="5"/>
+        <w:pStyle w:val="4"/>
         <w:bidi w:val="0"/>
         <w:rPr>
           <w:rFonts w:hint="default"/>
@@ -15715,7 +15704,7 @@
     </w:p>
     <w:p>
       <w:pPr>
-        <w:pStyle w:val="5"/>
+        <w:pStyle w:val="4"/>
         <w:bidi w:val="0"/>
         <w:rPr>
           <w:rFonts w:hint="default"/>
@@ -15940,7 +15929,7 @@
     </w:p>
     <w:p>
       <w:pPr>
-        <w:pStyle w:val="5"/>
+        <w:pStyle w:val="4"/>
         <w:bidi w:val="0"/>
         <w:rPr>
           <w:rFonts w:hint="default"/>
@@ -16475,8 +16464,6 @@
           <w:iCs/>
         </w:rPr>
       </w:pPr>
-      <w:bookmarkStart w:id="22" w:name="_GoBack"/>
-      <w:bookmarkEnd w:id="22"/>
     </w:p>
     <w:p>
       <w:pPr>
@@ -16593,20 +16580,7 @@
           <w:szCs w:val="20"/>
           <w:lang w:val="en-US"/>
         </w:rPr>
-        <w:t>data field</w:t>
-      </w:r>
-      <w:r>
-        <w:rPr>
-          <w:rFonts w:hint="default"/>
-          <w:b/>
-          <w:bCs/>
-          <w:i/>
-          <w:iCs/>
-          <w:sz w:val="20"/>
-          <w:szCs w:val="20"/>
-          <w:lang w:val="en-US"/>
-        </w:rPr>
-        <w:t xml:space="preserve"> contains the Layer 3 PDU, or an IP packet. This field has the minimum length of 46 bytes and maximum length of 1500 bytes.</w:t>
+        <w:t>data field contains the Layer 3 PDU, or an IP packet. This field has the minimum length of 46 bytes and maximum length of 1500 bytes.</w:t>
       </w:r>
       <w:r>
         <w:rPr>
@@ -17680,6 +17654,1596 @@
           <w:shd w:val="clear" w:fill="FBFBFB"/>
           <w:lang w:val="en-US"/>
         </w:rPr>
+      </w:pPr>
+    </w:p>
+    <w:p>
+      <w:pPr>
+        <w:rPr>
+          <w:rFonts w:hint="default" w:ascii="Arial" w:hAnsi="Arial" w:eastAsia="Arial" w:cs="Arial"/>
+          <w:i w:val="0"/>
+          <w:iCs w:val="0"/>
+          <w:caps w:val="0"/>
+          <w:color w:val="000000"/>
+          <w:spacing w:val="0"/>
+          <w:sz w:val="24"/>
+          <w:szCs w:val="24"/>
+          <w:shd w:val="clear" w:fill="FBFBFB"/>
+          <w:lang w:val="en-US"/>
+        </w:rPr>
+      </w:pPr>
+    </w:p>
+    <w:p>
+      <w:pPr>
+        <w:rPr>
+          <w:rFonts w:hint="default" w:ascii="Arial" w:hAnsi="Arial" w:eastAsia="Arial" w:cs="Arial"/>
+          <w:i w:val="0"/>
+          <w:iCs w:val="0"/>
+          <w:caps w:val="0"/>
+          <w:color w:val="000000"/>
+          <w:spacing w:val="0"/>
+          <w:sz w:val="24"/>
+          <w:szCs w:val="24"/>
+          <w:shd w:val="clear" w:fill="FBFBFB"/>
+          <w:lang w:val="en-US"/>
+        </w:rPr>
+      </w:pPr>
+    </w:p>
+    <w:p>
+      <w:pPr>
+        <w:pStyle w:val="4"/>
+        <w:bidi w:val="0"/>
+        <w:rPr>
+          <w:rFonts w:hint="default"/>
+          <w:lang w:val="en-US"/>
+        </w:rPr>
+      </w:pPr>
+    </w:p>
+    <w:p>
+      <w:pPr>
+        <w:pStyle w:val="4"/>
+        <w:bidi w:val="0"/>
+        <w:rPr>
+          <w:rFonts w:hint="default"/>
+          <w:lang w:val="en-US"/>
+        </w:rPr>
+      </w:pPr>
+      <w:r>
+        <w:rPr>
+          <w:rFonts w:hint="default"/>
+          <w:lang w:val="en-US"/>
+        </w:rPr>
+        <w:t xml:space="preserve">Section </w:t>
+      </w:r>
+      <w:r>
+        <w:t xml:space="preserve">5 </w:t>
+      </w:r>
+      <w:r>
+        <w:rPr>
+          <w:rFonts w:hint="default"/>
+          <w:lang w:val="en-US"/>
+        </w:rPr>
+        <w:t>(</w:t>
+      </w:r>
+      <w:r>
+        <w:t>The Network Layer</w:t>
+      </w:r>
+      <w:r>
+        <w:rPr>
+          <w:rFonts w:hint="default"/>
+          <w:lang w:val="en-US"/>
+        </w:rPr>
+        <w:t>)</w:t>
+      </w:r>
+    </w:p>
+    <w:p>
+      <w:pPr>
+        <w:rPr>
+          <w:rFonts w:hint="default"/>
+          <w:lang w:val="en-US"/>
+        </w:rPr>
+      </w:pPr>
+    </w:p>
+    <w:p>
+      <w:pPr>
+        <w:bidi w:val="0"/>
+        <w:rPr>
+          <w:rFonts w:hint="default"/>
+          <w:b/>
+          <w:bCs/>
+          <w:i/>
+          <w:iCs/>
+        </w:rPr>
+      </w:pPr>
+      <w:r>
+        <w:rPr>
+          <w:rFonts w:hint="default"/>
+        </w:rPr>
+        <w:t xml:space="preserve">The network layer, or OSI Layer 3, provides services to allow end devices to exchange data across networks. IPv4 and IPv6 are the principal network layer communication protocols. Other network layer protocols include routing protocols such as </w:t>
+      </w:r>
+      <w:r>
+        <w:rPr>
+          <w:rFonts w:hint="default"/>
+          <w:b/>
+          <w:bCs/>
+          <w:i/>
+          <w:iCs/>
+        </w:rPr>
+        <w:t xml:space="preserve">OSPF </w:t>
+      </w:r>
+      <w:r>
+        <w:rPr>
+          <w:rFonts w:hint="default"/>
+        </w:rPr>
+        <w:t>and messaging protocols such as</w:t>
+      </w:r>
+      <w:r>
+        <w:rPr>
+          <w:rFonts w:hint="default"/>
+          <w:b/>
+          <w:bCs/>
+          <w:i/>
+          <w:iCs/>
+        </w:rPr>
+        <w:t xml:space="preserve"> ICMP.</w:t>
+      </w:r>
+    </w:p>
+    <w:p>
+      <w:pPr>
+        <w:bidi w:val="0"/>
+        <w:rPr>
+          <w:rFonts w:hint="default"/>
+          <w:b/>
+          <w:bCs/>
+          <w:i/>
+          <w:iCs/>
+        </w:rPr>
+      </w:pPr>
+    </w:p>
+    <w:p>
+      <w:pPr>
+        <w:bidi w:val="0"/>
+        <w:rPr>
+          <w:rFonts w:hint="default"/>
+        </w:rPr>
+      </w:pPr>
+      <w:r>
+        <w:rPr>
+          <w:rFonts w:hint="default"/>
+        </w:rPr>
+        <w:t xml:space="preserve">Network layer protocols perform four operations: </w:t>
+      </w:r>
+      <w:r>
+        <w:rPr>
+          <w:rFonts w:hint="default"/>
+          <w:b/>
+          <w:bCs/>
+          <w:i/>
+          <w:iCs/>
+        </w:rPr>
+        <w:t>addressing end devices, encapsulation, routing, and de-encapsulation.</w:t>
+      </w:r>
+      <w:r>
+        <w:rPr>
+          <w:rFonts w:hint="default"/>
+        </w:rPr>
+        <w:t xml:space="preserve"> IPv4 and IPv6 specify the packet structure and processing used to carry the data from one host to another host. Operating without regard to the data carried in each packet allows the network layer to carry packets for multiple types of communications between multiple hosts.</w:t>
+      </w:r>
+    </w:p>
+    <w:p>
+      <w:pPr>
+        <w:bidi w:val="0"/>
+        <w:rPr>
+          <w:rFonts w:hint="default"/>
+        </w:rPr>
+      </w:pPr>
+      <w:r>
+        <w:rPr>
+          <w:rFonts w:hint="default"/>
+        </w:rPr>
+        <w:t>IP encapsulates the transport layer segment or other data</w:t>
+      </w:r>
+      <w:r>
+        <w:rPr>
+          <w:rFonts w:hint="default"/>
+          <w:lang w:val="en-GB"/>
+        </w:rPr>
+        <w:t>(PDU- protocol data unit)</w:t>
+      </w:r>
+      <w:r>
+        <w:rPr>
+          <w:rFonts w:hint="default"/>
+        </w:rPr>
+        <w:t xml:space="preserve"> by adding an IP header. The IP header is used to deliver the packet to the destination host. The IP header is examined by routers and Layer 3 switches as it travels across a network to its destination. IP addressing information remains the same from the time the packet leaves the source host until it arrives at the destination host, except when translated by the device performing NAT for IPv4.</w:t>
+      </w:r>
+    </w:p>
+    <w:p>
+      <w:pPr>
+        <w:bidi w:val="0"/>
+        <w:rPr>
+          <w:rFonts w:hint="default"/>
+          <w:b/>
+          <w:bCs/>
+          <w:i/>
+          <w:iCs/>
+        </w:rPr>
+      </w:pPr>
+      <w:r>
+        <w:rPr>
+          <w:rFonts w:hint="default"/>
+        </w:rPr>
+        <w:t>The basic</w:t>
+      </w:r>
+      <w:r>
+        <w:rPr>
+          <w:rFonts w:hint="default"/>
+          <w:b/>
+          <w:bCs/>
+          <w:i/>
+          <w:iCs/>
+        </w:rPr>
+        <w:t xml:space="preserve"> characteristics of IP</w:t>
+      </w:r>
+      <w:r>
+        <w:rPr>
+          <w:rFonts w:hint="default"/>
+        </w:rPr>
+        <w:t xml:space="preserve"> are that it is:</w:t>
+      </w:r>
+      <w:r>
+        <w:rPr>
+          <w:rFonts w:hint="default"/>
+          <w:b/>
+          <w:bCs/>
+          <w:i/>
+          <w:iCs/>
+        </w:rPr>
+        <w:t xml:space="preserve"> connectionless, best effort, and media independent.</w:t>
+      </w:r>
+      <w:r>
+        <w:rPr>
+          <w:rFonts w:hint="default"/>
+        </w:rPr>
+        <w:t xml:space="preserve"> IP is connectionless, meaning that no dedicated end-to-end connection is created by IP before data is sent. IP does not require additional fields in the header to maintain an established connection. This reduces the overhead of IP. Senders are unaware whether destination devices are present and functional when sending packets, nor are they aware if the destination receives the packet, or if the destination device is able to access and read the packet. IP operates independently of the media that carry the data at lower layers of the protocol stack. IP packets can be communicated as electronic signals over copper cable, as optical signals over fiber, or wirelessly as radio signals. </w:t>
+      </w:r>
+      <w:r>
+        <w:rPr>
+          <w:rFonts w:hint="default"/>
+          <w:b/>
+          <w:bCs/>
+          <w:i/>
+          <w:iCs/>
+        </w:rPr>
+        <w:t>One characteristic of the media that the network layer considers is the maximum size of the PDU that each medium can transport, or the MTU.</w:t>
+      </w:r>
+    </w:p>
+    <w:p>
+      <w:pPr>
+        <w:bidi w:val="0"/>
+        <w:rPr>
+          <w:rFonts w:hint="default"/>
+          <w:b/>
+          <w:bCs/>
+          <w:i/>
+          <w:iCs/>
+          <w:lang w:val="en-US"/>
+        </w:rPr>
+      </w:pPr>
+    </w:p>
+    <w:p>
+      <w:pPr>
+        <w:pStyle w:val="5"/>
+        <w:bidi w:val="0"/>
+        <w:rPr>
+          <w:rFonts w:hint="default"/>
+          <w:lang w:val="en-US"/>
+        </w:rPr>
+      </w:pPr>
+    </w:p>
+    <w:p>
+      <w:pPr>
+        <w:pStyle w:val="5"/>
+        <w:bidi w:val="0"/>
+        <w:rPr>
+          <w:rFonts w:hint="default"/>
+          <w:lang w:val="en-GB"/>
+        </w:rPr>
+      </w:pPr>
+      <w:r>
+        <w:rPr>
+          <w:rFonts w:hint="default"/>
+          <w:lang w:val="en-GB"/>
+        </w:rPr>
+        <w:t>IPv4 Packet header (20 bytes)</w:t>
+      </w:r>
+    </w:p>
+    <w:p>
+      <w:pPr>
+        <w:bidi w:val="0"/>
+        <w:rPr>
+          <w:rFonts w:hint="default"/>
+          <w:lang w:val="en-GB"/>
+        </w:rPr>
+      </w:pPr>
+    </w:p>
+    <w:p>
+      <w:pPr>
+        <w:bidi w:val="0"/>
+        <w:rPr>
+          <w:rFonts w:hint="default"/>
+          <w:lang w:val="en-GB"/>
+        </w:rPr>
+      </w:pPr>
+      <w:r>
+        <w:rPr>
+          <w:rFonts w:hint="default"/>
+          <w:lang w:val="en-GB"/>
+        </w:rPr>
+        <w:t xml:space="preserve">The IPv4 packet header is used to ensure that a packet is delivered to its next stop on the way to its destination end device. An IPv4 packet header consists of fields containing binary numbers which are examined by the Layer 3 process. Significant fields in the IPv4 header include: </w:t>
+      </w:r>
+    </w:p>
+    <w:p>
+      <w:pPr>
+        <w:bidi w:val="0"/>
+        <w:rPr>
+          <w:rFonts w:hint="default"/>
+          <w:b/>
+          <w:bCs/>
+          <w:i/>
+          <w:iCs/>
+          <w:shd w:val="clear" w:color="auto" w:fill="auto"/>
+          <w:lang w:val="en-GB"/>
+        </w:rPr>
+      </w:pPr>
+      <w:r>
+        <w:rPr>
+          <w:rFonts w:hint="default"/>
+          <w:b/>
+          <w:bCs/>
+          <w:i/>
+          <w:iCs/>
+          <w:lang w:val="en-GB"/>
+        </w:rPr>
+        <w:t>Version</w:t>
+      </w:r>
+      <w:r>
+        <w:rPr>
+          <w:rFonts w:hint="default"/>
+          <w:b/>
+          <w:bCs/>
+          <w:i/>
+          <w:iCs/>
+          <w:shd w:val="clear" w:color="auto" w:fill="auto"/>
+          <w:lang w:val="en-GB"/>
+        </w:rPr>
+        <w:t xml:space="preserve">; </w:t>
+      </w:r>
+      <w:r>
+        <w:rPr>
+          <w:rFonts w:ascii="Arial" w:hAnsi="Arial" w:eastAsia="Arial" w:cs="Arial"/>
+          <w:i w:val="0"/>
+          <w:iCs w:val="0"/>
+          <w:caps w:val="0"/>
+          <w:color w:val="000000"/>
+          <w:spacing w:val="0"/>
+          <w:sz w:val="24"/>
+          <w:szCs w:val="24"/>
+          <w:shd w:val="clear" w:color="auto" w:fill="auto"/>
+        </w:rPr>
+        <w:t> </w:t>
+      </w:r>
+      <w:r>
+        <w:rPr>
+          <w:rFonts w:hint="default" w:ascii="Arial" w:hAnsi="Arial" w:eastAsia="Arial" w:cs="Arial"/>
+          <w:i w:val="0"/>
+          <w:iCs w:val="0"/>
+          <w:caps w:val="0"/>
+          <w:color w:val="000000"/>
+          <w:spacing w:val="0"/>
+          <w:sz w:val="24"/>
+          <w:szCs w:val="24"/>
+          <w:shd w:val="clear" w:color="auto" w:fill="auto"/>
+        </w:rPr>
+        <w:t>4-bit binary value set to 0100 that identifies this as an IPv4 packet.</w:t>
+      </w:r>
+    </w:p>
+    <w:p>
+      <w:pPr>
+        <w:bidi w:val="0"/>
+        <w:rPr>
+          <w:rFonts w:hint="default"/>
+          <w:b/>
+          <w:bCs/>
+          <w:i/>
+          <w:iCs/>
+          <w:shd w:val="clear" w:color="auto" w:fill="auto"/>
+          <w:lang w:val="en-GB"/>
+        </w:rPr>
+      </w:pPr>
+      <w:r>
+        <w:rPr>
+          <w:rFonts w:hint="default"/>
+          <w:b/>
+          <w:bCs/>
+          <w:i/>
+          <w:iCs/>
+          <w:shd w:val="clear" w:color="auto" w:fill="auto"/>
+          <w:lang w:val="en-GB"/>
+        </w:rPr>
+        <w:t xml:space="preserve">DS, </w:t>
+      </w:r>
+      <w:r>
+        <w:rPr>
+          <w:rFonts w:ascii="Arial" w:hAnsi="Arial" w:eastAsia="Arial" w:cs="Arial"/>
+          <w:i w:val="0"/>
+          <w:iCs w:val="0"/>
+          <w:caps w:val="0"/>
+          <w:color w:val="000000"/>
+          <w:spacing w:val="0"/>
+          <w:sz w:val="24"/>
+          <w:szCs w:val="24"/>
+          <w:shd w:val="clear" w:color="auto" w:fill="auto"/>
+        </w:rPr>
+        <w:t>an 8-bit field used to determine the priority of each packet</w:t>
+      </w:r>
+      <w:r>
+        <w:rPr>
+          <w:rFonts w:hint="default" w:cs="Arial"/>
+          <w:i w:val="0"/>
+          <w:iCs w:val="0"/>
+          <w:caps w:val="0"/>
+          <w:color w:val="000000"/>
+          <w:spacing w:val="0"/>
+          <w:sz w:val="24"/>
+          <w:szCs w:val="24"/>
+          <w:shd w:val="clear" w:color="auto" w:fill="auto"/>
+          <w:lang w:val="en-GB"/>
+        </w:rPr>
+        <w:t>, t</w:t>
+      </w:r>
+      <w:r>
+        <w:rPr>
+          <w:rFonts w:ascii="Arial" w:hAnsi="Arial" w:eastAsia="Arial" w:cs="Arial"/>
+          <w:i w:val="0"/>
+          <w:iCs w:val="0"/>
+          <w:caps w:val="0"/>
+          <w:color w:val="000000"/>
+          <w:spacing w:val="0"/>
+          <w:sz w:val="24"/>
+          <w:szCs w:val="24"/>
+          <w:shd w:val="clear" w:color="auto" w:fill="auto"/>
+        </w:rPr>
+        <w:t xml:space="preserve">he six most significant bits of the </w:t>
+      </w:r>
+      <w:r>
+        <w:rPr>
+          <w:rFonts w:ascii="Arial" w:hAnsi="Arial" w:eastAsia="Arial" w:cs="Arial"/>
+          <w:b/>
+          <w:bCs/>
+          <w:i/>
+          <w:iCs/>
+          <w:caps w:val="0"/>
+          <w:color w:val="000000"/>
+          <w:spacing w:val="0"/>
+          <w:sz w:val="24"/>
+          <w:szCs w:val="24"/>
+          <w:shd w:val="clear" w:color="auto" w:fill="auto"/>
+        </w:rPr>
+        <w:t>DiffServ</w:t>
+      </w:r>
+      <w:r>
+        <w:rPr>
+          <w:rFonts w:ascii="Arial" w:hAnsi="Arial" w:eastAsia="Arial" w:cs="Arial"/>
+          <w:i w:val="0"/>
+          <w:iCs w:val="0"/>
+          <w:caps w:val="0"/>
+          <w:color w:val="000000"/>
+          <w:spacing w:val="0"/>
+          <w:sz w:val="24"/>
+          <w:szCs w:val="24"/>
+          <w:shd w:val="clear" w:color="auto" w:fill="auto"/>
+        </w:rPr>
+        <w:t xml:space="preserve"> field are the differentiated services code point (DSCP) bits and the last two bits are the explicit congestion notification (ECN) bits.</w:t>
+      </w:r>
+    </w:p>
+    <w:p>
+      <w:pPr>
+        <w:bidi w:val="0"/>
+        <w:rPr>
+          <w:rFonts w:hint="default"/>
+          <w:b/>
+          <w:bCs/>
+          <w:i/>
+          <w:iCs/>
+          <w:shd w:val="clear" w:color="auto" w:fill="auto"/>
+          <w:lang w:val="en-GB"/>
+        </w:rPr>
+      </w:pPr>
+      <w:r>
+        <w:rPr>
+          <w:rFonts w:hint="default"/>
+          <w:b/>
+          <w:bCs/>
+          <w:i/>
+          <w:iCs/>
+          <w:shd w:val="clear" w:color="auto" w:fill="auto"/>
+          <w:lang w:val="en-GB"/>
+        </w:rPr>
+        <w:t>TTL,</w:t>
+      </w:r>
+      <w:r>
+        <w:rPr>
+          <w:rFonts w:ascii="Arial" w:hAnsi="Arial" w:eastAsia="Arial" w:cs="Arial"/>
+          <w:i w:val="0"/>
+          <w:iCs w:val="0"/>
+          <w:caps w:val="0"/>
+          <w:color w:val="000000"/>
+          <w:spacing w:val="0"/>
+          <w:sz w:val="24"/>
+          <w:szCs w:val="24"/>
+          <w:shd w:val="clear" w:color="auto" w:fill="auto"/>
+        </w:rPr>
+        <w:t>TTL contains an 8-bit binary value that is used to limit the lifetime of a packet. </w:t>
+      </w:r>
+      <w:r>
+        <w:rPr>
+          <w:rFonts w:hint="default" w:ascii="Arial" w:hAnsi="Arial" w:eastAsia="Arial" w:cs="Arial"/>
+          <w:i w:val="0"/>
+          <w:iCs w:val="0"/>
+          <w:caps w:val="0"/>
+          <w:color w:val="000000"/>
+          <w:spacing w:val="0"/>
+          <w:sz w:val="24"/>
+          <w:szCs w:val="24"/>
+          <w:shd w:val="clear" w:color="auto" w:fill="auto"/>
+        </w:rPr>
+        <w:t>If the TTL field decrements to zero, the router discards the packet and sends an Internet Control Message Protocol (ICMP) Time Exceeded message to the source IP address.</w:t>
+      </w:r>
+    </w:p>
+    <w:p>
+      <w:pPr>
+        <w:bidi w:val="0"/>
+        <w:rPr>
+          <w:rFonts w:hint="default"/>
+          <w:b/>
+          <w:bCs/>
+          <w:i/>
+          <w:iCs/>
+          <w:shd w:val="clear" w:color="auto" w:fill="auto"/>
+          <w:lang w:val="en-GB"/>
+        </w:rPr>
+      </w:pPr>
+      <w:r>
+        <w:rPr>
+          <w:rFonts w:hint="default"/>
+          <w:b/>
+          <w:bCs/>
+          <w:i/>
+          <w:iCs/>
+          <w:shd w:val="clear" w:color="auto" w:fill="auto"/>
+          <w:lang w:val="en-GB"/>
+        </w:rPr>
+        <w:t xml:space="preserve"> protocol,</w:t>
+      </w:r>
+      <w:r>
+        <w:rPr>
+          <w:rFonts w:ascii="Arial" w:hAnsi="Arial" w:eastAsia="Arial" w:cs="Arial"/>
+          <w:i w:val="0"/>
+          <w:iCs w:val="0"/>
+          <w:caps w:val="0"/>
+          <w:color w:val="000000"/>
+          <w:spacing w:val="0"/>
+          <w:sz w:val="24"/>
+          <w:szCs w:val="24"/>
+          <w:shd w:val="clear" w:color="auto" w:fill="auto"/>
+        </w:rPr>
+        <w:t xml:space="preserve"> 8-bit</w:t>
+      </w:r>
+      <w:r>
+        <w:rPr>
+          <w:rFonts w:hint="default" w:cs="Arial"/>
+          <w:i w:val="0"/>
+          <w:iCs w:val="0"/>
+          <w:caps w:val="0"/>
+          <w:color w:val="000000"/>
+          <w:spacing w:val="0"/>
+          <w:sz w:val="24"/>
+          <w:szCs w:val="24"/>
+          <w:shd w:val="clear" w:color="auto" w:fill="auto"/>
+          <w:lang w:val="en-GB"/>
+        </w:rPr>
+        <w:t xml:space="preserve"> </w:t>
+      </w:r>
+      <w:r>
+        <w:rPr>
+          <w:rFonts w:ascii="Arial" w:hAnsi="Arial" w:eastAsia="Arial" w:cs="Arial"/>
+          <w:i w:val="0"/>
+          <w:iCs w:val="0"/>
+          <w:caps w:val="0"/>
+          <w:color w:val="000000"/>
+          <w:spacing w:val="0"/>
+          <w:sz w:val="24"/>
+          <w:szCs w:val="24"/>
+          <w:shd w:val="clear" w:color="auto" w:fill="auto"/>
+        </w:rPr>
+        <w:t>field  used to identify the next level protocol. Common values</w:t>
+      </w:r>
+      <w:r>
+        <w:rPr>
+          <w:rFonts w:hint="default" w:cs="Arial"/>
+          <w:i w:val="0"/>
+          <w:iCs w:val="0"/>
+          <w:caps w:val="0"/>
+          <w:color w:val="000000"/>
+          <w:spacing w:val="0"/>
+          <w:sz w:val="24"/>
+          <w:szCs w:val="24"/>
+          <w:shd w:val="clear" w:color="auto" w:fill="auto"/>
+          <w:lang w:val="en-GB"/>
+        </w:rPr>
+        <w:t xml:space="preserve"> data payloads</w:t>
+      </w:r>
+      <w:r>
+        <w:rPr>
+          <w:rFonts w:ascii="Arial" w:hAnsi="Arial" w:eastAsia="Arial" w:cs="Arial"/>
+          <w:i w:val="0"/>
+          <w:iCs w:val="0"/>
+          <w:caps w:val="0"/>
+          <w:color w:val="000000"/>
+          <w:spacing w:val="0"/>
+          <w:sz w:val="24"/>
+          <w:szCs w:val="24"/>
+          <w:shd w:val="clear" w:color="auto" w:fill="auto"/>
+        </w:rPr>
+        <w:t xml:space="preserve"> include ICMP (1), TCP (6), and UDP (17).</w:t>
+      </w:r>
+      <w:r>
+        <w:rPr>
+          <w:rFonts w:hint="default" w:cs="Arial"/>
+          <w:i w:val="0"/>
+          <w:iCs w:val="0"/>
+          <w:caps w:val="0"/>
+          <w:color w:val="000000"/>
+          <w:spacing w:val="0"/>
+          <w:sz w:val="24"/>
+          <w:szCs w:val="24"/>
+          <w:shd w:val="clear" w:color="auto" w:fill="auto"/>
+          <w:lang w:val="en-GB"/>
+        </w:rPr>
+        <w:t xml:space="preserve"> </w:t>
+      </w:r>
+    </w:p>
+    <w:p>
+      <w:pPr>
+        <w:bidi w:val="0"/>
+        <w:rPr>
+          <w:rFonts w:hint="default"/>
+          <w:b/>
+          <w:bCs/>
+          <w:i/>
+          <w:iCs/>
+          <w:shd w:val="clear" w:color="auto" w:fill="auto"/>
+          <w:lang w:val="en-GB"/>
+        </w:rPr>
+      </w:pPr>
+      <w:r>
+        <w:rPr>
+          <w:rFonts w:hint="default"/>
+          <w:b/>
+          <w:bCs/>
+          <w:i/>
+          <w:iCs/>
+          <w:shd w:val="clear" w:color="auto" w:fill="auto"/>
+          <w:lang w:val="en-GB"/>
+        </w:rPr>
+        <w:t xml:space="preserve"> header checksum, </w:t>
+      </w:r>
+      <w:r>
+        <w:rPr>
+          <w:rFonts w:ascii="Arial" w:hAnsi="Arial" w:eastAsia="Arial" w:cs="Arial"/>
+          <w:i w:val="0"/>
+          <w:iCs w:val="0"/>
+          <w:caps w:val="0"/>
+          <w:color w:val="000000"/>
+          <w:spacing w:val="0"/>
+          <w:sz w:val="24"/>
+          <w:szCs w:val="24"/>
+          <w:shd w:val="clear" w:color="auto" w:fill="auto"/>
+        </w:rPr>
+        <w:t>This is used to detect corruption in the IPv4 header.</w:t>
+      </w:r>
+    </w:p>
+    <w:p>
+      <w:pPr>
+        <w:bidi w:val="0"/>
+        <w:rPr>
+          <w:rFonts w:hint="default"/>
+          <w:lang w:val="en-GB"/>
+        </w:rPr>
+      </w:pPr>
+      <w:r>
+        <w:rPr>
+          <w:rFonts w:hint="default"/>
+          <w:b/>
+          <w:bCs/>
+          <w:i/>
+          <w:iCs/>
+          <w:shd w:val="clear" w:color="auto" w:fill="auto"/>
+          <w:lang w:val="en-GB"/>
+        </w:rPr>
+        <w:t xml:space="preserve">source IPv4 address, and  destination IPv4 address; </w:t>
+      </w:r>
+      <w:r>
+        <w:rPr>
+          <w:rFonts w:ascii="Arial" w:hAnsi="Arial" w:eastAsia="Arial" w:cs="Arial"/>
+          <w:i w:val="0"/>
+          <w:iCs w:val="0"/>
+          <w:caps w:val="0"/>
+          <w:color w:val="000000"/>
+          <w:spacing w:val="0"/>
+          <w:sz w:val="24"/>
+          <w:szCs w:val="24"/>
+          <w:shd w:val="clear" w:color="auto" w:fill="auto"/>
+        </w:rPr>
+        <w:t> </w:t>
+      </w:r>
+      <w:r>
+        <w:rPr>
+          <w:rFonts w:hint="default" w:ascii="Arial" w:hAnsi="Arial" w:eastAsia="Arial" w:cs="Arial"/>
+          <w:i w:val="0"/>
+          <w:iCs w:val="0"/>
+          <w:caps w:val="0"/>
+          <w:color w:val="000000"/>
+          <w:spacing w:val="0"/>
+          <w:sz w:val="24"/>
+          <w:szCs w:val="24"/>
+          <w:shd w:val="clear" w:color="auto" w:fill="auto"/>
+        </w:rPr>
+        <w:t>a 32-bit binary value that represents the source</w:t>
+      </w:r>
+      <w:r>
+        <w:rPr>
+          <w:rFonts w:hint="default" w:cs="Arial"/>
+          <w:i w:val="0"/>
+          <w:iCs w:val="0"/>
+          <w:caps w:val="0"/>
+          <w:color w:val="000000"/>
+          <w:spacing w:val="0"/>
+          <w:sz w:val="24"/>
+          <w:szCs w:val="24"/>
+          <w:shd w:val="clear" w:color="auto" w:fill="auto"/>
+          <w:lang w:val="en-GB"/>
+        </w:rPr>
+        <w:t xml:space="preserve">  and </w:t>
+      </w:r>
+      <w:r>
+        <w:rPr>
+          <w:rFonts w:ascii="Arial" w:hAnsi="Arial" w:eastAsia="Arial" w:cs="Arial"/>
+          <w:i w:val="0"/>
+          <w:iCs w:val="0"/>
+          <w:caps w:val="0"/>
+          <w:color w:val="000000"/>
+          <w:spacing w:val="0"/>
+          <w:sz w:val="24"/>
+          <w:szCs w:val="24"/>
+          <w:shd w:val="clear" w:color="auto" w:fill="auto"/>
+        </w:rPr>
+        <w:t>destination</w:t>
+      </w:r>
+      <w:r>
+        <w:rPr>
+          <w:rFonts w:hint="default" w:ascii="Arial" w:hAnsi="Arial" w:eastAsia="Arial" w:cs="Arial"/>
+          <w:i w:val="0"/>
+          <w:iCs w:val="0"/>
+          <w:caps w:val="0"/>
+          <w:color w:val="000000"/>
+          <w:spacing w:val="0"/>
+          <w:sz w:val="24"/>
+          <w:szCs w:val="24"/>
+          <w:shd w:val="clear" w:color="auto" w:fill="auto"/>
+        </w:rPr>
+        <w:t xml:space="preserve"> IPv4 address </w:t>
+      </w:r>
+      <w:r>
+        <w:rPr>
+          <w:rFonts w:hint="default"/>
+          <w:b/>
+          <w:bCs/>
+          <w:i/>
+          <w:iCs/>
+          <w:lang w:val="en-GB"/>
+        </w:rPr>
+        <w:br w:type="textWrapping"/>
+      </w:r>
+      <w:r>
+        <w:rPr>
+          <w:rFonts w:hint="default"/>
+          <w:lang w:val="en-GB"/>
+        </w:rPr>
+        <w:t>The IHL, Total Length, and Header Checksum fields are used to identify and validate the packet. The IPv4 packet uses Identification, Flags, and Fragment Offset fields to keep track of the fragments. A router may have to fragment an IPv4 packet when forwarding it from one medium to another with a smaller MTU.</w:t>
+      </w:r>
+    </w:p>
+    <w:p>
+      <w:pPr>
+        <w:bidi w:val="0"/>
+        <w:rPr>
+          <w:rFonts w:hint="default"/>
+          <w:b w:val="0"/>
+          <w:bCs w:val="0"/>
+          <w:i w:val="0"/>
+          <w:iCs w:val="0"/>
+          <w:lang w:val="en-GB"/>
+        </w:rPr>
+      </w:pPr>
+    </w:p>
+    <w:p>
+      <w:pPr>
+        <w:pStyle w:val="5"/>
+        <w:bidi w:val="0"/>
+        <w:rPr>
+          <w:rFonts w:hint="default"/>
+          <w:lang w:val="en-GB"/>
+        </w:rPr>
+      </w:pPr>
+    </w:p>
+    <w:p>
+      <w:pPr>
+        <w:pStyle w:val="5"/>
+        <w:bidi w:val="0"/>
+        <w:rPr>
+          <w:rFonts w:hint="default"/>
+          <w:lang w:val="en-GB"/>
+        </w:rPr>
+      </w:pPr>
+      <w:r>
+        <w:rPr>
+          <w:rFonts w:hint="default"/>
+          <w:lang w:val="en-GB"/>
+        </w:rPr>
+        <w:t>IPv6 Packet header</w:t>
+      </w:r>
+    </w:p>
+    <w:p>
+      <w:pPr>
+        <w:bidi w:val="0"/>
+        <w:rPr>
+          <w:rFonts w:hint="default"/>
+          <w:b w:val="0"/>
+          <w:bCs w:val="0"/>
+          <w:i w:val="0"/>
+          <w:iCs w:val="0"/>
+          <w:lang w:val="en-GB"/>
+        </w:rPr>
+      </w:pPr>
+    </w:p>
+    <w:p>
+      <w:pPr>
+        <w:bidi w:val="0"/>
+        <w:rPr>
+          <w:rFonts w:hint="default"/>
+          <w:b w:val="0"/>
+          <w:bCs w:val="0"/>
+          <w:i w:val="0"/>
+          <w:iCs w:val="0"/>
+          <w:lang w:val="en-GB"/>
+        </w:rPr>
+      </w:pPr>
+      <w:r>
+        <w:rPr>
+          <w:rFonts w:ascii="Arial" w:hAnsi="Arial" w:eastAsia="Arial" w:cs="Arial"/>
+          <w:i w:val="0"/>
+          <w:iCs w:val="0"/>
+          <w:caps w:val="0"/>
+          <w:color w:val="000000"/>
+          <w:spacing w:val="0"/>
+          <w:sz w:val="24"/>
+          <w:szCs w:val="24"/>
+          <w:shd w:val="clear" w:fill="FFFFFF"/>
+        </w:rPr>
+        <w:t xml:space="preserve">The IPv6 header is a fixed length of </w:t>
+      </w:r>
+      <w:r>
+        <w:rPr>
+          <w:rFonts w:ascii="Arial" w:hAnsi="Arial" w:eastAsia="Arial" w:cs="Arial"/>
+          <w:b/>
+          <w:bCs/>
+          <w:i/>
+          <w:iCs/>
+          <w:caps w:val="0"/>
+          <w:color w:val="000000"/>
+          <w:spacing w:val="0"/>
+          <w:sz w:val="24"/>
+          <w:szCs w:val="24"/>
+          <w:shd w:val="clear" w:fill="FFFFFF"/>
+        </w:rPr>
+        <w:t xml:space="preserve">40 octets </w:t>
+      </w:r>
+      <w:r>
+        <w:rPr>
+          <w:rFonts w:ascii="Arial" w:hAnsi="Arial" w:eastAsia="Arial" w:cs="Arial"/>
+          <w:b w:val="0"/>
+          <w:bCs w:val="0"/>
+          <w:i w:val="0"/>
+          <w:iCs w:val="0"/>
+          <w:caps w:val="0"/>
+          <w:color w:val="000000"/>
+          <w:spacing w:val="0"/>
+          <w:sz w:val="24"/>
+          <w:szCs w:val="24"/>
+          <w:shd w:val="clear" w:fill="FFFFFF"/>
+        </w:rPr>
+        <w:t>and contains</w:t>
+      </w:r>
+      <w:r>
+        <w:rPr>
+          <w:rFonts w:ascii="Arial" w:hAnsi="Arial" w:eastAsia="Arial" w:cs="Arial"/>
+          <w:b/>
+          <w:bCs/>
+          <w:i/>
+          <w:iCs/>
+          <w:caps w:val="0"/>
+          <w:color w:val="000000"/>
+          <w:spacing w:val="0"/>
+          <w:sz w:val="24"/>
+          <w:szCs w:val="24"/>
+          <w:shd w:val="clear" w:fill="FFFFFF"/>
+        </w:rPr>
+        <w:t xml:space="preserve"> 8 header fields</w:t>
+      </w:r>
+      <w:r>
+        <w:rPr>
+          <w:rFonts w:ascii="Arial" w:hAnsi="Arial" w:eastAsia="Arial" w:cs="Arial"/>
+          <w:i w:val="0"/>
+          <w:iCs w:val="0"/>
+          <w:caps w:val="0"/>
+          <w:color w:val="000000"/>
+          <w:spacing w:val="0"/>
+          <w:sz w:val="24"/>
+          <w:szCs w:val="24"/>
+          <w:shd w:val="clear" w:fill="FFFFFF"/>
+        </w:rPr>
+        <w:t>.</w:t>
+      </w:r>
+    </w:p>
+    <w:p>
+      <w:pPr>
+        <w:bidi w:val="0"/>
+        <w:rPr>
+          <w:rFonts w:hint="default"/>
+          <w:b w:val="0"/>
+          <w:bCs w:val="0"/>
+          <w:i w:val="0"/>
+          <w:iCs w:val="0"/>
+          <w:lang w:val="en-GB"/>
+        </w:rPr>
+      </w:pPr>
+      <w:r>
+        <w:rPr>
+          <w:rFonts w:hint="default"/>
+          <w:b w:val="0"/>
+          <w:bCs w:val="0"/>
+          <w:i w:val="0"/>
+          <w:iCs w:val="0"/>
+          <w:lang w:val="en-GB"/>
+        </w:rPr>
+        <w:t>IPv4 has limitations, including: IPv4 address depletion, lack of end-to-end connectivity, and increased network complexity. IPv6 overcomes the limitations of IPv4. Improvements that IPv6 provides include the following: increased address space, improved packet handling, and it eliminates the need for NAT.</w:t>
+      </w:r>
+    </w:p>
+    <w:p>
+      <w:pPr>
+        <w:bidi w:val="0"/>
+        <w:rPr>
+          <w:rFonts w:hint="default"/>
+          <w:b w:val="0"/>
+          <w:bCs w:val="0"/>
+          <w:i w:val="0"/>
+          <w:iCs w:val="0"/>
+          <w:lang w:val="en-GB"/>
+        </w:rPr>
+      </w:pPr>
+      <w:r>
+        <w:rPr>
+          <w:rFonts w:hint="default"/>
+          <w:b w:val="0"/>
+          <w:bCs w:val="0"/>
+          <w:i w:val="0"/>
+          <w:iCs w:val="0"/>
+          <w:lang w:val="en-GB"/>
+        </w:rPr>
+        <w:t>The 32-bit IPv4 address space provides approximately 4,294,967,296 unique addresses. IPv6 address space provides 340,282,366,920,938,463,463,374,607,431,768,211,456, or 340 undecillion addresses. This is roughly equivalent to every grain of sand on Earth.</w:t>
+      </w:r>
+    </w:p>
+    <w:p>
+      <w:pPr>
+        <w:bidi w:val="0"/>
+        <w:rPr>
+          <w:rFonts w:hint="default"/>
+          <w:b/>
+          <w:bCs/>
+          <w:i/>
+          <w:iCs/>
+          <w:lang w:val="en-GB"/>
+        </w:rPr>
+      </w:pPr>
+      <w:r>
+        <w:rPr>
+          <w:rFonts w:hint="default"/>
+          <w:b w:val="0"/>
+          <w:bCs w:val="0"/>
+          <w:i w:val="0"/>
+          <w:iCs w:val="0"/>
+          <w:lang w:val="en-GB"/>
+        </w:rPr>
+        <w:t>The IPv6 simplified header fields include</w:t>
+      </w:r>
+      <w:r>
+        <w:rPr>
+          <w:rFonts w:hint="default"/>
+          <w:b/>
+          <w:bCs/>
+          <w:i/>
+          <w:iCs/>
+          <w:lang w:val="en-GB"/>
+        </w:rPr>
+        <w:t xml:space="preserve">: </w:t>
+      </w:r>
+    </w:p>
+    <w:p>
+      <w:pPr>
+        <w:bidi w:val="0"/>
+        <w:rPr>
+          <w:rFonts w:hint="default"/>
+          <w:b/>
+          <w:bCs/>
+          <w:i/>
+          <w:iCs/>
+          <w:lang w:val="en-GB"/>
+        </w:rPr>
+      </w:pPr>
+      <w:r>
+        <w:rPr>
+          <w:rFonts w:hint="default"/>
+          <w:b/>
+          <w:bCs/>
+          <w:i/>
+          <w:iCs/>
+          <w:lang w:val="en-GB"/>
+        </w:rPr>
+        <w:t xml:space="preserve">version, </w:t>
+      </w:r>
+      <w:r>
+        <w:rPr>
+          <w:rFonts w:ascii="Arial" w:hAnsi="Arial" w:eastAsia="Arial" w:cs="Arial"/>
+          <w:i w:val="0"/>
+          <w:iCs w:val="0"/>
+          <w:caps w:val="0"/>
+          <w:color w:val="000000"/>
+          <w:spacing w:val="0"/>
+          <w:sz w:val="24"/>
+          <w:szCs w:val="24"/>
+          <w:shd w:val="clear" w:fill="FFFFFF"/>
+        </w:rPr>
+        <w:t> </w:t>
+      </w:r>
+      <w:r>
+        <w:rPr>
+          <w:rFonts w:hint="default" w:ascii="Arial" w:hAnsi="Arial" w:eastAsia="Arial" w:cs="Arial"/>
+          <w:i w:val="0"/>
+          <w:iCs w:val="0"/>
+          <w:caps w:val="0"/>
+          <w:color w:val="000000"/>
+          <w:spacing w:val="0"/>
+          <w:sz w:val="24"/>
+          <w:szCs w:val="24"/>
+          <w:shd w:val="clear" w:fill="FFFFFF"/>
+        </w:rPr>
+        <w:t>a 4-bit binary value set to 0110 </w:t>
+      </w:r>
+    </w:p>
+    <w:p>
+      <w:pPr>
+        <w:bidi w:val="0"/>
+        <w:rPr>
+          <w:rFonts w:hint="default"/>
+          <w:b/>
+          <w:bCs/>
+          <w:i/>
+          <w:iCs/>
+          <w:lang w:val="en-GB"/>
+        </w:rPr>
+      </w:pPr>
+      <w:r>
+        <w:rPr>
+          <w:rFonts w:hint="default"/>
+          <w:b/>
+          <w:bCs/>
+          <w:i/>
+          <w:iCs/>
+          <w:lang w:val="en-GB"/>
+        </w:rPr>
+        <w:t xml:space="preserve">traffic class, </w:t>
+      </w:r>
+      <w:r>
+        <w:rPr>
+          <w:rFonts w:ascii="Arial" w:hAnsi="Arial" w:eastAsia="Arial" w:cs="Arial"/>
+          <w:i w:val="0"/>
+          <w:iCs w:val="0"/>
+          <w:caps w:val="0"/>
+          <w:color w:val="000000"/>
+          <w:spacing w:val="0"/>
+          <w:sz w:val="24"/>
+          <w:szCs w:val="24"/>
+          <w:shd w:val="clear" w:fill="FFFFFF"/>
+        </w:rPr>
+        <w:t>8-bit field is equivalent to the IPv4 Differentiated Services (DS) field.</w:t>
+      </w:r>
+    </w:p>
+    <w:p>
+      <w:pPr>
+        <w:bidi w:val="0"/>
+        <w:rPr>
+          <w:rFonts w:hint="default"/>
+          <w:b/>
+          <w:bCs/>
+          <w:i/>
+          <w:iCs/>
+          <w:lang w:val="en-GB"/>
+        </w:rPr>
+      </w:pPr>
+      <w:r>
+        <w:rPr>
+          <w:rFonts w:hint="default"/>
+          <w:b/>
+          <w:bCs/>
+          <w:i/>
+          <w:iCs/>
+          <w:lang w:val="en-GB"/>
+        </w:rPr>
+        <w:t xml:space="preserve"> flow label, t</w:t>
+      </w:r>
+      <w:r>
+        <w:rPr>
+          <w:rFonts w:ascii="Arial" w:hAnsi="Arial" w:eastAsia="Arial" w:cs="Arial"/>
+          <w:i w:val="0"/>
+          <w:iCs w:val="0"/>
+          <w:caps w:val="0"/>
+          <w:color w:val="000000"/>
+          <w:spacing w:val="0"/>
+          <w:sz w:val="24"/>
+          <w:szCs w:val="24"/>
+          <w:shd w:val="clear" w:fill="FFFFFF"/>
+        </w:rPr>
+        <w:t>his 20-bit field suggests that all packets with the same flow label receive the same type of handling by routers.</w:t>
+      </w:r>
+      <w:r>
+        <w:rPr>
+          <w:rFonts w:hint="default"/>
+          <w:b/>
+          <w:bCs/>
+          <w:i/>
+          <w:iCs/>
+          <w:lang w:val="en-GB"/>
+        </w:rPr>
+        <w:t xml:space="preserve"> </w:t>
+      </w:r>
+    </w:p>
+    <w:p>
+      <w:pPr>
+        <w:bidi w:val="0"/>
+        <w:rPr>
+          <w:rFonts w:hint="default"/>
+          <w:b/>
+          <w:bCs/>
+          <w:i/>
+          <w:iCs/>
+          <w:lang w:val="en-GB"/>
+        </w:rPr>
+      </w:pPr>
+      <w:r>
+        <w:rPr>
+          <w:rFonts w:hint="default"/>
+          <w:b/>
+          <w:bCs/>
+          <w:i/>
+          <w:iCs/>
+          <w:lang w:val="en-GB"/>
+        </w:rPr>
+        <w:t xml:space="preserve">payload length, </w:t>
+      </w:r>
+      <w:r>
+        <w:rPr>
+          <w:rFonts w:ascii="Arial" w:hAnsi="Arial" w:eastAsia="Arial" w:cs="Arial"/>
+          <w:i w:val="0"/>
+          <w:iCs w:val="0"/>
+          <w:caps w:val="0"/>
+          <w:color w:val="000000"/>
+          <w:spacing w:val="0"/>
+          <w:sz w:val="24"/>
+          <w:szCs w:val="24"/>
+          <w:shd w:val="clear" w:fill="FFFFFF"/>
+        </w:rPr>
+        <w:t>This 16-bit field indicates the length of the data portion or payload of the IPv6 packet. This does not include the length of the IPv6 header, which is a fixed 40-byte header.</w:t>
+      </w:r>
+    </w:p>
+    <w:p>
+      <w:pPr>
+        <w:bidi w:val="0"/>
+        <w:rPr>
+          <w:rFonts w:hint="default"/>
+          <w:b/>
+          <w:bCs/>
+          <w:i/>
+          <w:iCs/>
+          <w:lang w:val="en-GB"/>
+        </w:rPr>
+      </w:pPr>
+      <w:r>
+        <w:rPr>
+          <w:rFonts w:hint="default"/>
+          <w:b/>
+          <w:bCs/>
+          <w:i/>
+          <w:iCs/>
+          <w:lang w:val="en-GB"/>
+        </w:rPr>
+        <w:t xml:space="preserve">next header, </w:t>
+      </w:r>
+      <w:r>
+        <w:rPr>
+          <w:rFonts w:hint="default"/>
+          <w:b w:val="0"/>
+          <w:bCs w:val="0"/>
+          <w:i w:val="0"/>
+          <w:iCs w:val="0"/>
+          <w:lang w:val="en-GB"/>
+        </w:rPr>
+        <w:t>t</w:t>
+      </w:r>
+      <w:r>
+        <w:rPr>
+          <w:rFonts w:ascii="Arial" w:hAnsi="Arial" w:eastAsia="Arial" w:cs="Arial"/>
+          <w:i w:val="0"/>
+          <w:iCs w:val="0"/>
+          <w:caps w:val="0"/>
+          <w:color w:val="000000"/>
+          <w:spacing w:val="0"/>
+          <w:sz w:val="24"/>
+          <w:szCs w:val="24"/>
+          <w:shd w:val="clear" w:fill="FFFFFF"/>
+        </w:rPr>
+        <w:t>his 8-bit field is equivalent to the IPv4 Protocol field. It indicates the data payload type that the packet is carrying, enabling the network layer to pass the data to the appropriate upper-layer protocol</w:t>
+      </w:r>
+    </w:p>
+    <w:p>
+      <w:pPr>
+        <w:bidi w:val="0"/>
+        <w:rPr>
+          <w:rFonts w:hint="default"/>
+          <w:b/>
+          <w:bCs/>
+          <w:i/>
+          <w:iCs/>
+          <w:lang w:val="en-GB"/>
+        </w:rPr>
+      </w:pPr>
+      <w:r>
+        <w:rPr>
+          <w:rFonts w:hint="default"/>
+          <w:b/>
+          <w:bCs/>
+          <w:i/>
+          <w:iCs/>
+          <w:lang w:val="en-GB"/>
+        </w:rPr>
+        <w:t xml:space="preserve">hop limit, </w:t>
+      </w:r>
+      <w:r>
+        <w:rPr>
+          <w:rFonts w:ascii="Arial" w:hAnsi="Arial" w:eastAsia="Arial" w:cs="Arial"/>
+          <w:i w:val="0"/>
+          <w:iCs w:val="0"/>
+          <w:caps w:val="0"/>
+          <w:color w:val="000000"/>
+          <w:spacing w:val="0"/>
+          <w:sz w:val="24"/>
+          <w:szCs w:val="24"/>
+          <w:shd w:val="clear" w:fill="FFFFFF"/>
+        </w:rPr>
+        <w:t>This 8-bit field replaces the IPv4 TTL field. This value is decremented by a value of 1 by each router that forwards the packet. When the counter reaches 0, the packet is discarded, and an ICMPv6 Time Exceeded message is forwarded to the sending host,. This indicates that the packet did not reach its destination because the hop limit was exceeded. Unlike IPv4, IPv6 does not include an IPv6 Header Checksum, because this function is performed at both the lower and upper layers. This means the checksum does not need to be recalculated by each router when it decrements the Hop Limit field, which also improves network performance</w:t>
+      </w:r>
+    </w:p>
+    <w:p>
+      <w:pPr>
+        <w:bidi w:val="0"/>
+        <w:rPr>
+          <w:rFonts w:hint="default"/>
+          <w:b w:val="0"/>
+          <w:bCs w:val="0"/>
+          <w:i w:val="0"/>
+          <w:iCs w:val="0"/>
+          <w:lang w:val="en-GB"/>
+        </w:rPr>
+      </w:pPr>
+      <w:r>
+        <w:rPr>
+          <w:rFonts w:hint="default"/>
+          <w:b/>
+          <w:bCs/>
+          <w:i/>
+          <w:iCs/>
+          <w:lang w:val="en-GB"/>
+        </w:rPr>
+        <w:t>source IP address, and destination IP address</w:t>
+      </w:r>
+      <w:r>
+        <w:rPr>
+          <w:rFonts w:hint="default"/>
+          <w:b w:val="0"/>
+          <w:bCs w:val="0"/>
+          <w:i w:val="0"/>
+          <w:iCs w:val="0"/>
+          <w:lang w:val="en-GB"/>
+        </w:rPr>
+        <w:t>.</w:t>
+      </w:r>
+    </w:p>
+    <w:p>
+      <w:pPr>
+        <w:bidi w:val="0"/>
+        <w:rPr>
+          <w:rFonts w:hint="default"/>
+          <w:b w:val="0"/>
+          <w:bCs w:val="0"/>
+          <w:i w:val="0"/>
+          <w:iCs w:val="0"/>
+          <w:lang w:val="en-GB"/>
+        </w:rPr>
+      </w:pPr>
+      <w:r>
+        <w:rPr>
+          <w:rFonts w:hint="default"/>
+          <w:b w:val="0"/>
+          <w:bCs w:val="0"/>
+          <w:i w:val="0"/>
+          <w:iCs w:val="0"/>
+          <w:lang w:val="en-GB"/>
+        </w:rPr>
+        <w:t xml:space="preserve"> An IPv6 packet may also contain EH, which provide optional network layer information. Extension headers are optional and are placed between the IPv6 header and the payload. EHs are used for fragmentation, security, to support mobility and more. Unlike IPv4, routers do not fragment routed IPv6 packets.</w:t>
+      </w:r>
+    </w:p>
+    <w:p>
+      <w:pPr>
+        <w:bidi w:val="0"/>
+        <w:rPr>
+          <w:rFonts w:hint="default"/>
+          <w:b w:val="0"/>
+          <w:bCs w:val="0"/>
+          <w:i w:val="0"/>
+          <w:iCs w:val="0"/>
+          <w:lang w:val="en-GB"/>
+        </w:rPr>
+      </w:pPr>
+    </w:p>
+    <w:p>
+      <w:pPr>
+        <w:bidi w:val="0"/>
+        <w:rPr>
+          <w:rFonts w:hint="default"/>
+          <w:b w:val="0"/>
+          <w:bCs w:val="0"/>
+          <w:i w:val="0"/>
+          <w:iCs w:val="0"/>
+          <w:lang w:val="en-GB"/>
+        </w:rPr>
+      </w:pPr>
+    </w:p>
+    <w:p>
+      <w:pPr>
+        <w:bidi w:val="0"/>
+        <w:rPr>
+          <w:rFonts w:hint="default"/>
+          <w:b w:val="0"/>
+          <w:bCs w:val="0"/>
+          <w:i w:val="0"/>
+          <w:iCs w:val="0"/>
+          <w:lang w:val="en-GB"/>
+        </w:rPr>
+      </w:pPr>
+    </w:p>
+    <w:p>
+      <w:pPr>
+        <w:bidi w:val="0"/>
+        <w:rPr>
+          <w:rFonts w:hint="default"/>
+          <w:b w:val="0"/>
+          <w:bCs w:val="0"/>
+          <w:i w:val="0"/>
+          <w:iCs w:val="0"/>
+          <w:lang w:val="en-GB"/>
+        </w:rPr>
+      </w:pPr>
+    </w:p>
+    <w:p>
+      <w:pPr>
+        <w:pStyle w:val="4"/>
+        <w:bidi w:val="0"/>
+        <w:rPr>
+          <w:rFonts w:hint="default"/>
+          <w:lang w:val="en-US"/>
+        </w:rPr>
+      </w:pPr>
+      <w:r>
+        <w:rPr>
+          <w:rFonts w:hint="default"/>
+          <w:lang w:val="en-US"/>
+        </w:rPr>
+        <w:t>Section 6 (</w:t>
+      </w:r>
+      <w:r>
+        <w:t> </w:t>
+      </w:r>
+      <w:r>
+        <w:rPr>
+          <w:rFonts w:hint="default"/>
+        </w:rPr>
+        <w:t>Network and Host Portions</w:t>
+      </w:r>
+      <w:r>
+        <w:rPr>
+          <w:rFonts w:hint="default"/>
+          <w:lang w:val="en-US"/>
+        </w:rPr>
+        <w:t>)</w:t>
+      </w:r>
+    </w:p>
+    <w:p>
+      <w:pPr>
+        <w:rPr>
+          <w:rFonts w:hint="default"/>
+          <w:lang w:val="en-US"/>
+        </w:rPr>
+      </w:pPr>
+    </w:p>
+    <w:p>
+      <w:pPr>
+        <w:bidi w:val="0"/>
+        <w:rPr>
+          <w:rFonts w:hint="default"/>
+          <w:lang w:val="en-US"/>
+        </w:rPr>
+      </w:pPr>
+    </w:p>
+    <w:p>
+      <w:pPr>
+        <w:bidi w:val="0"/>
+      </w:pPr>
+      <w:r>
+        <w:rPr>
+          <w:rFonts w:hint="default"/>
+        </w:rPr>
+        <w:t>IPv4 Address Structure</w:t>
+      </w:r>
+      <w:r>
+        <w:rPr>
+          <w:rFonts w:hint="default"/>
+        </w:rPr>
+        <w:br w:type="textWrapping"/>
+      </w:r>
+      <w:r>
+        <w:rPr>
+          <w:rFonts w:hint="default"/>
+        </w:rPr>
+        <w:t>An IPv4 address is a 32-bit hierarchical address that is made up of a network portion and a host portion. When determining the network portion versus the host portion, you must look at the 32-bit stream. The bits within the network portion of the address must be identical for all devices that reside in the same network. The bits within the host portion of the address must be unique to identify a specific host within a network. If two hosts have the same bit-pattern in the specified network portion of the 32-bit stream, those two hosts will reside in the same network.</w:t>
+      </w:r>
+    </w:p>
+    <w:p>
+      <w:pPr>
+        <w:bidi w:val="0"/>
+        <w:rPr>
+          <w:rFonts w:hint="default"/>
+        </w:rPr>
+      </w:pPr>
+      <w:r>
+        <w:rPr>
+          <w:rFonts w:hint="default"/>
+        </w:rPr>
+        <w:t>The IPv4 subnet mask is used to differentiate the network portion from the host portion of an IPv4 address. When an IPv4 address is assigned to a device, the subnet mask is used to determine the network address of the device. The network address represents all the devices on the same network.</w:t>
+      </w:r>
+    </w:p>
+    <w:p>
+      <w:pPr>
+        <w:bidi w:val="0"/>
+        <w:rPr>
+          <w:rFonts w:hint="default"/>
+        </w:rPr>
+      </w:pPr>
+      <w:r>
+        <w:rPr>
+          <w:rFonts w:hint="default"/>
+        </w:rPr>
+        <w:t>An alternative method of identifying a subnet mask, a method called the prefix length. The prefix length is the number of bits set to 1 in the subnet mask. It is written in “slash notation”, which is noted by a forward slash (/) followed by the number of bits set to 1. For example, 192.168.10.10 255.255.255.0 would be written as 192.168.10.10/24.</w:t>
+      </w:r>
+    </w:p>
+    <w:p>
+      <w:pPr>
+        <w:bidi w:val="0"/>
+        <w:rPr>
+          <w:rFonts w:hint="default"/>
+        </w:rPr>
+      </w:pPr>
+      <w:r>
+        <w:rPr>
+          <w:rFonts w:hint="default"/>
+        </w:rPr>
+        <w:t>The AND operation is used in determining the network address. Logical AND is the comparison of two bits. Note how only a 1 AND 1 produces a 1. Any other combination results in a 0.</w:t>
+      </w:r>
+    </w:p>
+    <w:p>
+      <w:pPr>
+        <w:bidi w:val="0"/>
+      </w:pPr>
+      <w:r>
+        <w:rPr>
+          <w:rFonts w:hint="default"/>
+        </w:rPr>
+        <w:t>1 AND 1 = 1</w:t>
+      </w:r>
+    </w:p>
+    <w:p>
+      <w:pPr>
+        <w:bidi w:val="0"/>
+      </w:pPr>
+      <w:r>
+        <w:rPr>
+          <w:rFonts w:hint="default"/>
+        </w:rPr>
+        <w:t>0 AND 1 = 0</w:t>
+      </w:r>
+      <w:bookmarkStart w:id="29" w:name="_GoBack"/>
+      <w:bookmarkEnd w:id="29"/>
+    </w:p>
+    <w:p>
+      <w:pPr>
+        <w:bidi w:val="0"/>
+      </w:pPr>
+      <w:r>
+        <w:rPr>
+          <w:rFonts w:hint="default"/>
+        </w:rPr>
+        <w:t>1 AND 0 = 0</w:t>
+      </w:r>
+    </w:p>
+    <w:p>
+      <w:pPr>
+        <w:bidi w:val="0"/>
+      </w:pPr>
+      <w:r>
+        <w:rPr>
+          <w:rFonts w:hint="default"/>
+        </w:rPr>
+        <w:t>0 AND 0 = 0</w:t>
+      </w:r>
+    </w:p>
+    <w:p>
+      <w:pPr>
+        <w:bidi w:val="0"/>
+        <w:rPr>
+          <w:rFonts w:hint="default"/>
+        </w:rPr>
+      </w:pPr>
+      <w:r>
+        <w:rPr>
+          <w:rFonts w:hint="default"/>
+        </w:rPr>
+        <w:t>To identify the network address of an IPv4 host, the IPv4 address is logically ANDed, bit by bit, with the subnet mask. ANDing between the address and the subnet mask yields the network address.</w:t>
+      </w:r>
+    </w:p>
+    <w:p>
+      <w:pPr>
+        <w:bidi w:val="0"/>
+        <w:rPr>
+          <w:rFonts w:hint="default"/>
+          <w:lang w:val="en-US"/>
+        </w:rPr>
         <w:sectPr>
           <w:pgSz w:w="11906" w:h="16838"/>
           <w:pgMar w:top="1440" w:right="1800" w:bottom="1440" w:left="1800" w:header="720" w:footer="720" w:gutter="0"/>
@@ -17716,23 +19280,52 @@
         <w:spacing w:line="360" w:lineRule="auto"/>
         <w:rPr>
           <w:rFonts w:hint="default" w:ascii="Arial" w:hAnsi="Arial" w:eastAsia="Arial" w:cs="Arial"/>
-          <w:i w:val="0"/>
-          <w:iCs w:val="0"/>
-          <w:caps w:val="0"/>
-          <w:color w:val="000000"/>
-          <w:spacing w:val="0"/>
-          <w:sz w:val="24"/>
-          <w:szCs w:val="24"/>
-          <w:shd w:val="clear" w:fill="FFFFFF"/>
-          <w:lang w:val="en-US"/>
-        </w:rPr>
-        <w:sectPr>
-          <w:pgSz w:w="11906" w:h="16838"/>
-          <w:pgMar w:top="1440" w:right="1800" w:bottom="1440" w:left="1800" w:header="720" w:footer="720" w:gutter="0"/>
-          <w:cols w:space="720" w:num="1"/>
-          <w:docGrid w:linePitch="360" w:charSpace="0"/>
-        </w:sectPr>
-      </w:pPr>
+          <w:b w:val="0"/>
+          <w:bCs w:val="0"/>
+          <w:i w:val="0"/>
+          <w:iCs w:val="0"/>
+          <w:caps w:val="0"/>
+          <w:color w:val="auto"/>
+          <w:spacing w:val="0"/>
+          <w:sz w:val="24"/>
+          <w:szCs w:val="24"/>
+          <w:shd w:val="clear" w:fill="FFFFFF"/>
+          <w:lang w:val="en-US"/>
+        </w:rPr>
+      </w:pPr>
+      <w:r>
+        <w:rPr>
+          <w:rFonts w:hint="default" w:cs="Arial"/>
+          <w:b w:val="0"/>
+          <w:bCs w:val="0"/>
+          <w:i w:val="0"/>
+          <w:iCs w:val="0"/>
+          <w:color w:val="auto"/>
+          <w:spacing w:val="0"/>
+          <w:sz w:val="24"/>
+          <w:szCs w:val="24"/>
+          <w:shd w:val="clear" w:fill="FFFFFF"/>
+          <w:lang w:val="en-US"/>
+        </w:rPr>
+        <w:t>Other L</w:t>
+      </w:r>
+      <w:r>
+        <w:rPr>
+          <w:rFonts w:hint="default" w:cs="Arial"/>
+          <w:b w:val="0"/>
+          <w:bCs w:val="0"/>
+          <w:i w:val="0"/>
+          <w:iCs w:val="0"/>
+          <w:caps w:val="0"/>
+          <w:color w:val="auto"/>
+          <w:spacing w:val="0"/>
+          <w:sz w:val="24"/>
+          <w:szCs w:val="24"/>
+          <w:shd w:val="clear" w:fill="FFFFFF"/>
+          <w:lang w:val="en-US"/>
+        </w:rPr>
+        <w:t>ayer 3 protocols:</w:t>
+      </w:r>
     </w:p>
     <w:p>
       <w:pPr>
@@ -17768,6 +19361,46 @@
           <w:lang w:val="en-US"/>
         </w:rPr>
         <w:t>ICMP  Internet Control Message Protocol</w:t>
+      </w:r>
+    </w:p>
+    <w:p>
+      <w:pPr>
+        <w:spacing w:line="360" w:lineRule="auto"/>
+        <w:rPr>
+          <w:rFonts w:hint="default" w:ascii="Arial" w:hAnsi="Arial" w:eastAsia="Arial" w:cs="Arial"/>
+          <w:b/>
+          <w:bCs/>
+          <w:i/>
+          <w:iCs/>
+          <w:caps w:val="0"/>
+          <w:color w:val="auto"/>
+          <w:spacing w:val="0"/>
+          <w:sz w:val="24"/>
+          <w:szCs w:val="24"/>
+          <w:shd w:val="clear" w:fill="FFFFFF"/>
+          <w:lang w:val="en-US"/>
+        </w:rPr>
+      </w:pPr>
+      <w:r>
+        <w:rPr>
+          <w:rFonts w:hint="default"/>
+          <w:b/>
+          <w:bCs/>
+          <w:i/>
+          <w:iCs/>
+        </w:rPr>
+        <w:t>OSPF</w:t>
+      </w:r>
+      <w:r>
+        <w:rPr>
+          <w:rFonts w:hint="default"/>
+          <w:b/>
+          <w:bCs/>
+          <w:i/>
+          <w:iCs/>
+          <w:lang w:val="en-US"/>
+        </w:rPr>
+        <w:t xml:space="preserve"> Open Short Path First</w:t>
       </w:r>
     </w:p>
     <w:p>
@@ -18940,6 +20573,52 @@
           <w:lang w:val="en-US"/>
         </w:rPr>
         <w:t>Your computer always checks its local cache before requesting information from other devices on the network. The ARP cache retains dynamically learned address bindings for a short period of time. When traffic is exchanged often between source and destination, the ARP cache prevents the host from needlessly broadcasting ARP requests.</w:t>
+      </w:r>
+    </w:p>
+    <w:p>
+      <w:pPr>
+        <w:spacing w:line="360" w:lineRule="auto"/>
+        <w:rPr>
+          <w:rFonts w:hint="default" w:ascii="Arial" w:hAnsi="Arial" w:eastAsia="SimSun" w:cs="Arial"/>
+          <w:i w:val="0"/>
+          <w:iCs w:val="0"/>
+          <w:caps w:val="0"/>
+          <w:color w:val="000000"/>
+          <w:spacing w:val="-1"/>
+          <w:sz w:val="20"/>
+          <w:szCs w:val="20"/>
+          <w:lang w:val="en-US"/>
+        </w:rPr>
+      </w:pPr>
+    </w:p>
+    <w:p>
+      <w:pPr>
+        <w:spacing w:line="360" w:lineRule="auto"/>
+        <w:rPr>
+          <w:rFonts w:hint="default" w:ascii="Arial" w:hAnsi="Arial" w:eastAsia="SimSun" w:cs="Arial"/>
+          <w:i w:val="0"/>
+          <w:iCs w:val="0"/>
+          <w:caps w:val="0"/>
+          <w:color w:val="000000"/>
+          <w:spacing w:val="-1"/>
+          <w:sz w:val="20"/>
+          <w:szCs w:val="20"/>
+          <w:lang w:val="en-US"/>
+        </w:rPr>
+      </w:pPr>
+      <w:r>
+        <w:rPr>
+          <w:rFonts w:hint="default" w:ascii="Arial" w:hAnsi="Arial" w:eastAsia="SimSun" w:cs="Arial"/>
+          <w:i w:val="0"/>
+          <w:iCs w:val="0"/>
+          <w:caps w:val="0"/>
+          <w:color w:val="000000"/>
+          <w:spacing w:val="-1"/>
+          <w:sz w:val="20"/>
+          <w:szCs w:val="20"/>
+          <w:lang w:val="en-US"/>
+        </w:rPr>
+        <w:t>RFID tags</w:t>
       </w:r>
     </w:p>
     <w:sectPr>
@@ -20884,9 +22563,9 @@
     <w:lsdException w:unhideWhenUsed="0" w:uiPriority="0" w:semiHidden="0" w:name="index 7"/>
     <w:lsdException w:unhideWhenUsed="0" w:uiPriority="0" w:semiHidden="0" w:name="index 8"/>
     <w:lsdException w:unhideWhenUsed="0" w:uiPriority="0" w:semiHidden="0" w:name="index 9"/>
-    <w:lsdException w:unhideWhenUsed="0" w:uiPriority="0" w:semiHidden="0" w:name="toc 1"/>
-    <w:lsdException w:unhideWhenUsed="0" w:uiPriority="0" w:semiHidden="0" w:name="toc 2"/>
-    <w:lsdException w:unhideWhenUsed="0" w:uiPriority="0" w:semiHidden="0" w:name="toc 3"/>
+    <w:lsdException w:qFormat="1" w:unhideWhenUsed="0" w:uiPriority="0" w:semiHidden="0" w:name="toc 1"/>
+    <w:lsdException w:qFormat="1" w:unhideWhenUsed="0" w:uiPriority="0" w:semiHidden="0" w:name="toc 2"/>
+    <w:lsdException w:qFormat="1" w:unhideWhenUsed="0" w:uiPriority="0" w:semiHidden="0" w:name="toc 3"/>
     <w:lsdException w:unhideWhenUsed="0" w:uiPriority="0" w:semiHidden="0" w:name="toc 4"/>
     <w:lsdException w:unhideWhenUsed="0" w:uiPriority="0" w:semiHidden="0" w:name="toc 5"/>
     <w:lsdException w:unhideWhenUsed="0" w:uiPriority="0" w:semiHidden="0" w:name="toc 6"/>
@@ -21135,6 +22814,7 @@
     <w:name w:val="heading 1"/>
     <w:basedOn w:val="1"/>
     <w:next w:val="1"/>
+    <w:link w:val="23"/>
     <w:qFormat/>
     <w:uiPriority w:val="0"/>
     <w:pPr>
@@ -21176,6 +22856,7 @@
     <w:name w:val="heading 3"/>
     <w:basedOn w:val="1"/>
     <w:next w:val="1"/>
+    <w:link w:val="24"/>
     <w:unhideWhenUsed/>
     <w:qFormat/>
     <w:uiPriority w:val="0"/>
@@ -21201,16 +22882,10 @@
     <w:qFormat/>
     <w:uiPriority w:val="0"/>
     <w:pPr>
-      <w:keepNext/>
-      <w:keepLines/>
-      <w:spacing w:before="280" w:after="290" w:line="376" w:lineRule="auto"/>
       <w:outlineLvl w:val="3"/>
     </w:pPr>
     <w:rPr>
-      <w:b/>
-      <w:bCs/>
-      <w:sz w:val="28"/>
-      <w:szCs w:val="28"/>
+      <w:lang w:val="en-GB"/>
     </w:rPr>
   </w:style>
   <w:style w:type="paragraph" w:styleId="6">
@@ -21329,12 +23004,14 @@
     <w:name w:val="toc 1"/>
     <w:basedOn w:val="1"/>
     <w:next w:val="1"/>
+    <w:qFormat/>
     <w:uiPriority w:val="0"/>
   </w:style>
   <w:style w:type="paragraph" w:styleId="15">
     <w:name w:val="toc 2"/>
     <w:basedOn w:val="1"/>
     <w:next w:val="1"/>
+    <w:qFormat/>
     <w:uiPriority w:val="0"/>
     <w:pPr>
       <w:ind w:left="420" w:leftChars="200"/>
@@ -21344,6 +23021,7 @@
     <w:name w:val="toc 3"/>
     <w:basedOn w:val="1"/>
     <w:next w:val="1"/>
+    <w:qFormat/>
     <w:uiPriority w:val="0"/>
     <w:pPr>
       <w:ind w:left="840" w:leftChars="400"/>
@@ -21364,17 +23042,22 @@
   <w:style w:type="character" w:customStyle="1" w:styleId="18">
     <w:name w:val="Heading 4 Char"/>
     <w:link w:val="5"/>
+    <w:qFormat/>
     <w:uiPriority w:val="0"/>
     <w:rPr>
-      <w:b/>
-      <w:bCs/>
-      <w:sz w:val="28"/>
-      <w:szCs w:val="28"/>
+      <w:rFonts w:ascii="Arial" w:hAnsi="Arial" w:eastAsia="Arial" w:cs="Arial"/>
+      <w:color w:val="000000"/>
+      <w:spacing w:val="0"/>
+      <w:sz w:val="24"/>
+      <w:szCs w:val="24"/>
+      <w:shd w:val="clear" w:fill="FFFFFF"/>
+      <w:lang w:val="en-GB" w:eastAsia="zh-CN" w:bidi="ar-SA"/>
     </w:rPr>
   </w:style>
   <w:style w:type="character" w:customStyle="1" w:styleId="19">
     <w:name w:val="Heading 5 Char"/>
     <w:link w:val="6"/>
+    <w:qFormat/>
     <w:uiPriority w:val="0"/>
     <w:rPr>
       <w:rFonts w:ascii="Arial" w:hAnsi="Arial" w:eastAsia="Arial" w:cs="Arial"/>
@@ -21388,35 +23071,66 @@
   </w:style>
   <w:style w:type="paragraph" w:customStyle="1" w:styleId="20">
     <w:name w:val="WPSOffice手动目录 1"/>
+    <w:qFormat/>
     <w:uiPriority w:val="0"/>
     <w:pPr>
       <w:ind w:leftChars="0"/>
     </w:pPr>
     <w:rPr>
+      <w:rFonts w:ascii="Times New Roman" w:hAnsi="Times New Roman" w:eastAsia="SimSun" w:cs="Times New Roman"/>
       <w:sz w:val="20"/>
       <w:szCs w:val="20"/>
     </w:rPr>
   </w:style>
   <w:style w:type="paragraph" w:customStyle="1" w:styleId="21">
     <w:name w:val="WPSOffice手动目录 2"/>
+    <w:qFormat/>
     <w:uiPriority w:val="0"/>
     <w:pPr>
       <w:ind w:leftChars="200"/>
     </w:pPr>
     <w:rPr>
+      <w:rFonts w:ascii="Times New Roman" w:hAnsi="Times New Roman" w:eastAsia="SimSun" w:cs="Times New Roman"/>
       <w:sz w:val="20"/>
       <w:szCs w:val="20"/>
     </w:rPr>
   </w:style>
   <w:style w:type="paragraph" w:customStyle="1" w:styleId="22">
     <w:name w:val="WPSOffice手动目录 3"/>
+    <w:qFormat/>
     <w:uiPriority w:val="0"/>
     <w:pPr>
       <w:ind w:leftChars="400"/>
     </w:pPr>
     <w:rPr>
+      <w:rFonts w:ascii="Times New Roman" w:hAnsi="Times New Roman" w:eastAsia="SimSun" w:cs="Times New Roman"/>
       <w:sz w:val="20"/>
       <w:szCs w:val="20"/>
+    </w:rPr>
+  </w:style>
+  <w:style w:type="character" w:customStyle="1" w:styleId="23">
+    <w:name w:val="Heading 1 Char"/>
+    <w:link w:val="2"/>
+    <w:uiPriority w:val="0"/>
+    <w:rPr>
+      <w:b/>
+      <w:bCs/>
+      <w:kern w:val="44"/>
+      <w:sz w:val="44"/>
+      <w:szCs w:val="44"/>
+    </w:rPr>
+  </w:style>
+  <w:style w:type="character" w:customStyle="1" w:styleId="24">
+    <w:name w:val="Heading 3 Char"/>
+    <w:link w:val="4"/>
+    <w:uiPriority w:val="0"/>
+    <w:rPr>
+      <w:rFonts w:ascii="Arial" w:hAnsi="Arial" w:cs="Arial"/>
+      <w:b/>
+      <w:bCs/>
+      <w:color w:val="auto"/>
+      <w:sz w:val="24"/>
+      <w:szCs w:val="24"/>
     </w:rPr>
   </w:style>
 </w:styles>

</xml_diff>